<commit_message>
updated the SRS document
</commit_message>
<xml_diff>
--- a/FinalProject/Documents/SRS.docx
+++ b/FinalProject/Documents/SRS.docx
@@ -1660,7 +1660,11 @@
               <w:right w:w="80" w:type="dxa"/>
             </w:tcMar>
           </w:tcPr>
-          <w:p/>
+          <w:p>
+            <w:r>
+              <w:t>7/26/2020</w:t>
+            </w:r>
+          </w:p>
         </w:tc>
         <w:tc>
           <w:tcPr>
@@ -1679,7 +1683,11 @@
               <w:right w:w="80" w:type="dxa"/>
             </w:tcMar>
           </w:tcPr>
-          <w:p/>
+          <w:p>
+            <w:r>
+              <w:t>1.9</w:t>
+            </w:r>
+          </w:p>
         </w:tc>
         <w:tc>
           <w:tcPr>
@@ -1698,7 +1706,11 @@
               <w:right w:w="80" w:type="dxa"/>
             </w:tcMar>
           </w:tcPr>
-          <w:p/>
+          <w:p>
+            <w:r>
+              <w:t>Final Document</w:t>
+            </w:r>
+          </w:p>
         </w:tc>
         <w:tc>
           <w:tcPr>
@@ -1717,7 +1729,11 @@
               <w:right w:w="80" w:type="dxa"/>
             </w:tcMar>
           </w:tcPr>
-          <w:p/>
+          <w:p>
+            <w:r>
+              <w:t>Team</w:t>
+            </w:r>
+          </w:p>
         </w:tc>
       </w:tr>
       <w:tr>
@@ -3646,7 +3662,6 @@
         </w:rPr>
         <w:t>R</w:t>
       </w:r>
-      <w:proofErr w:type="spellStart"/>
       <w:r>
         <w:rPr>
           <w:color w:val="auto"/>
@@ -3654,7 +3669,6 @@
         </w:rPr>
         <w:t>eferences</w:t>
       </w:r>
-      <w:proofErr w:type="spellEnd"/>
     </w:p>
     <w:p>
       <w:pPr>
@@ -4270,7 +4284,6 @@
         </w:rPr>
         <w:tab/>
       </w:r>
-      <w:proofErr w:type="spellStart"/>
       <w:r>
         <w:rPr>
           <w:color w:val="auto"/>
@@ -4278,9 +4291,107 @@
           <w:szCs w:val="24"/>
           <w:lang w:val="fr-FR"/>
         </w:rPr>
-        <w:t>Pre-conditions</w:t>
-      </w:r>
-      <w:proofErr w:type="spellEnd"/>
+        <w:t>Pre-conditions: {</w:t>
+      </w:r>
+      <w:r>
+        <w:rPr>
+          <w:color w:val="auto"/>
+          <w:sz w:val="24"/>
+          <w:szCs w:val="24"/>
+          <w:u w:color="7030A0"/>
+        </w:rPr>
+        <w:t xml:space="preserve">Need </w:t>
+      </w:r>
+      <w:r>
+        <w:rPr>
+          <w:color w:val="auto"/>
+          <w:sz w:val="24"/>
+          <w:szCs w:val="24"/>
+          <w:u w:color="7030A0"/>
+        </w:rPr>
+        <w:t xml:space="preserve">valid name </w:t>
+      </w:r>
+      <w:r>
+        <w:rPr>
+          <w:color w:val="auto"/>
+          <w:sz w:val="24"/>
+          <w:szCs w:val="24"/>
+          <w:u w:color="7030A0"/>
+        </w:rPr>
+        <w:t xml:space="preserve">and password, </w:t>
+      </w:r>
+      <w:r>
+        <w:rPr>
+          <w:color w:val="auto"/>
+          <w:sz w:val="24"/>
+          <w:szCs w:val="24"/>
+          <w:u w:color="7030A0"/>
+        </w:rPr>
+        <w:t>s</w:t>
+      </w:r>
+      <w:r>
+        <w:rPr>
+          <w:color w:val="auto"/>
+          <w:sz w:val="24"/>
+          <w:szCs w:val="24"/>
+          <w:u w:color="7030A0"/>
+        </w:rPr>
+        <w:t xml:space="preserve">table </w:t>
+      </w:r>
+    </w:p>
+    <w:p>
+      <w:pPr>
+        <w:pStyle w:val="BodyA"/>
+        <w:ind w:firstLine="720"/>
+        <w:rPr>
+          <w:color w:val="auto"/>
+          <w:sz w:val="24"/>
+          <w:szCs w:val="24"/>
+          <w:u w:color="7030A0"/>
+        </w:rPr>
+      </w:pPr>
+      <w:r>
+        <w:rPr>
+          <w:color w:val="auto"/>
+          <w:sz w:val="24"/>
+          <w:szCs w:val="24"/>
+          <w:u w:color="7030A0"/>
+        </w:rPr>
+        <w:t xml:space="preserve">                                       internet connection</w:t>
+      </w:r>
+      <w:r>
+        <w:rPr>
+          <w:color w:val="auto"/>
+          <w:sz w:val="24"/>
+          <w:szCs w:val="24"/>
+        </w:rPr>
+        <w:t>}</w:t>
+      </w:r>
+      <w:r>
+        <w:rPr>
+          <w:rFonts w:ascii="Arial Unicode MS" w:hAnsi="Arial Unicode MS"/>
+          <w:color w:val="auto"/>
+          <w:sz w:val="24"/>
+          <w:szCs w:val="24"/>
+        </w:rPr>
+        <w:br/>
+      </w:r>
+      <w:r>
+        <w:rPr>
+          <w:color w:val="auto"/>
+          <w:sz w:val="24"/>
+          <w:szCs w:val="24"/>
+        </w:rPr>
+        <w:tab/>
+      </w:r>
+      <w:r>
+        <w:rPr>
+          <w:color w:val="auto"/>
+          <w:sz w:val="24"/>
+          <w:szCs w:val="24"/>
+        </w:rPr>
+        <w:tab/>
+      </w:r>
       <w:r>
         <w:rPr>
           <w:color w:val="auto"/>
@@ -4288,34 +4399,214 @@
           <w:szCs w:val="24"/>
           <w:lang w:val="fr-FR"/>
         </w:rPr>
-        <w:t>: {</w:t>
-      </w:r>
-      <w:r>
-        <w:rPr>
-          <w:color w:val="auto"/>
-          <w:sz w:val="24"/>
-          <w:szCs w:val="24"/>
-          <w:u w:color="7030A0"/>
-        </w:rPr>
-        <w:t xml:space="preserve">Need </w:t>
-      </w:r>
-      <w:r>
-        <w:rPr>
-          <w:color w:val="auto"/>
-          <w:sz w:val="24"/>
-          <w:szCs w:val="24"/>
-          <w:u w:color="7030A0"/>
-        </w:rPr>
-        <w:t xml:space="preserve">valid name </w:t>
-      </w:r>
-      <w:r>
-        <w:rPr>
-          <w:color w:val="auto"/>
-          <w:sz w:val="24"/>
-          <w:szCs w:val="24"/>
-          <w:u w:color="7030A0"/>
-        </w:rPr>
-        <w:t xml:space="preserve">and password, </w:t>
+        <w:t>Post-conditions: {</w:t>
+      </w:r>
+      <w:r>
+        <w:rPr>
+          <w:color w:val="auto"/>
+          <w:sz w:val="24"/>
+          <w:szCs w:val="24"/>
+          <w:u w:color="7030A0"/>
+        </w:rPr>
+        <w:t>Log out</w:t>
+      </w:r>
+      <w:r>
+        <w:rPr>
+          <w:color w:val="auto"/>
+          <w:sz w:val="24"/>
+          <w:szCs w:val="24"/>
+          <w:u w:color="7030A0"/>
+        </w:rPr>
+        <w:t>;</w:t>
+      </w:r>
+      <w:r>
+        <w:rPr>
+          <w:color w:val="auto"/>
+          <w:sz w:val="24"/>
+          <w:szCs w:val="24"/>
+          <w:u w:color="7030A0"/>
+        </w:rPr>
+        <w:t xml:space="preserve">  close the program</w:t>
+      </w:r>
+    </w:p>
+    <w:p>
+      <w:pPr>
+        <w:pStyle w:val="BodyA"/>
+        <w:rPr>
+          <w:color w:val="auto"/>
+          <w:sz w:val="24"/>
+          <w:szCs w:val="24"/>
+          <w:u w:color="7030A0"/>
+        </w:rPr>
+      </w:pPr>
+      <w:r>
+        <w:rPr>
+          <w:color w:val="auto"/>
+          <w:sz w:val="24"/>
+          <w:szCs w:val="24"/>
+          <w:u w:color="7030A0"/>
+        </w:rPr>
+        <w:tab/>
+      </w:r>
+      <w:r>
+        <w:rPr>
+          <w:color w:val="auto"/>
+          <w:sz w:val="24"/>
+          <w:szCs w:val="24"/>
+          <w:u w:color="7030A0"/>
+        </w:rPr>
+        <w:tab/>
+      </w:r>
+      <w:r>
+        <w:rPr>
+          <w:color w:val="auto"/>
+          <w:sz w:val="24"/>
+          <w:szCs w:val="24"/>
+          <w:u w:color="7030A0"/>
+        </w:rPr>
+        <w:tab/>
+      </w:r>
+      <w:r>
+        <w:rPr>
+          <w:color w:val="auto"/>
+          <w:sz w:val="24"/>
+          <w:szCs w:val="24"/>
+          <w:u w:color="7030A0"/>
+        </w:rPr>
+        <w:tab/>
+        <w:t xml:space="preserve">    </w:t>
+      </w:r>
+      <w:r>
+        <w:rPr>
+          <w:color w:val="auto"/>
+          <w:sz w:val="24"/>
+          <w:szCs w:val="24"/>
+          <w:u w:color="7030A0"/>
+        </w:rPr>
+        <w:t xml:space="preserve">Effects on other systems and                       </w:t>
+      </w:r>
+    </w:p>
+    <w:p>
+      <w:pPr>
+        <w:pStyle w:val="BodyA"/>
+        <w:rPr>
+          <w:color w:val="auto"/>
+          <w:sz w:val="24"/>
+          <w:szCs w:val="24"/>
+        </w:rPr>
+      </w:pPr>
+      <w:r>
+        <w:rPr>
+          <w:color w:val="auto"/>
+          <w:sz w:val="24"/>
+          <w:szCs w:val="24"/>
+          <w:u w:color="7030A0"/>
+        </w:rPr>
+        <w:t xml:space="preserve">                                                    actors may also be described</w:t>
+      </w:r>
+      <w:r>
+        <w:rPr>
+          <w:color w:val="auto"/>
+          <w:sz w:val="24"/>
+          <w:szCs w:val="24"/>
+        </w:rPr>
+        <w:t>.}</w:t>
+      </w:r>
+    </w:p>
+    <w:p>
+      <w:pPr>
+        <w:pStyle w:val="BodyA"/>
+        <w:rPr>
+          <w:color w:val="auto"/>
+          <w:sz w:val="24"/>
+          <w:szCs w:val="24"/>
+        </w:rPr>
+      </w:pPr>
+      <w:r>
+        <w:rPr>
+          <w:rFonts w:ascii="Arial Unicode MS" w:hAnsi="Arial Unicode MS"/>
+          <w:color w:val="auto"/>
+          <w:sz w:val="24"/>
+          <w:szCs w:val="24"/>
+        </w:rPr>
+        <w:br/>
+      </w:r>
+      <w:r>
+        <w:rPr>
+          <w:color w:val="auto"/>
+          <w:sz w:val="24"/>
+          <w:szCs w:val="24"/>
+        </w:rPr>
+        <w:tab/>
+      </w:r>
+      <w:r>
+        <w:rPr>
+          <w:color w:val="auto"/>
+          <w:sz w:val="24"/>
+          <w:szCs w:val="24"/>
+        </w:rPr>
+        <w:tab/>
+        <w:t>Basic Flow or Main Scenario: {</w:t>
+      </w:r>
+    </w:p>
+    <w:p>
+      <w:pPr>
+        <w:pStyle w:val="BodyA"/>
+        <w:ind w:left="3600" w:firstLine="720"/>
+        <w:rPr>
+          <w:color w:val="auto"/>
+          <w:sz w:val="24"/>
+          <w:szCs w:val="24"/>
+          <w:u w:color="7030A0"/>
+        </w:rPr>
+      </w:pPr>
+      <w:r>
+        <w:rPr>
+          <w:color w:val="auto"/>
+          <w:sz w:val="24"/>
+          <w:szCs w:val="24"/>
+          <w:u w:color="7030A0"/>
+        </w:rPr>
+        <w:t>1.User enters the login info</w:t>
+      </w:r>
+    </w:p>
+    <w:p>
+      <w:pPr>
+        <w:pStyle w:val="BodyA"/>
+        <w:ind w:left="4320"/>
+        <w:rPr>
+          <w:color w:val="auto"/>
+          <w:sz w:val="24"/>
+          <w:szCs w:val="24"/>
+          <w:u w:color="7030A0"/>
+        </w:rPr>
+      </w:pPr>
+      <w:r>
+        <w:rPr>
+          <w:color w:val="auto"/>
+          <w:sz w:val="24"/>
+          <w:szCs w:val="24"/>
+          <w:u w:color="7030A0"/>
+        </w:rPr>
+        <w:t>2. Server checks info is valid</w:t>
+      </w:r>
+      <w:r>
+        <w:rPr>
+          <w:color w:val="auto"/>
+          <w:sz w:val="24"/>
+          <w:szCs w:val="24"/>
+          <w:u w:color="7030A0"/>
+        </w:rPr>
+        <w:t xml:space="preserve"> and </w:t>
+      </w:r>
+      <w:r>
+        <w:rPr>
+          <w:color w:val="auto"/>
+          <w:sz w:val="24"/>
+          <w:szCs w:val="24"/>
+          <w:u w:color="7030A0"/>
+        </w:rPr>
+        <w:t>return</w:t>
       </w:r>
       <w:r>
         <w:rPr>
@@ -4333,37 +4624,584 @@
           <w:szCs w:val="24"/>
           <w:u w:color="7030A0"/>
         </w:rPr>
-        <w:t xml:space="preserve">table </w:t>
-      </w:r>
-    </w:p>
-    <w:p>
-      <w:pPr>
-        <w:pStyle w:val="BodyA"/>
-        <w:ind w:firstLine="720"/>
-        <w:rPr>
-          <w:color w:val="auto"/>
-          <w:sz w:val="24"/>
-          <w:szCs w:val="24"/>
-          <w:u w:color="7030A0"/>
-        </w:rPr>
-      </w:pPr>
-      <w:r>
-        <w:rPr>
-          <w:color w:val="auto"/>
-          <w:sz w:val="24"/>
-          <w:szCs w:val="24"/>
-          <w:u w:color="7030A0"/>
-        </w:rPr>
-        <w:t xml:space="preserve">                                       internet connection</w:t>
-      </w:r>
-      <w:r>
-        <w:rPr>
-          <w:color w:val="auto"/>
-          <w:sz w:val="24"/>
-          <w:szCs w:val="24"/>
-        </w:rPr>
+        <w:t xml:space="preserve"> the check is true </w:t>
+      </w:r>
+      <w:r>
+        <w:rPr>
+          <w:color w:val="auto"/>
+          <w:sz w:val="24"/>
+          <w:szCs w:val="24"/>
+          <w:u w:color="7030A0"/>
+        </w:rPr>
+        <w:tab/>
+      </w:r>
+      <w:r>
+        <w:rPr>
+          <w:color w:val="auto"/>
+          <w:sz w:val="24"/>
+          <w:szCs w:val="24"/>
+          <w:u w:color="7030A0"/>
+        </w:rPr>
+        <w:tab/>
+      </w:r>
+      <w:r>
+        <w:rPr>
+          <w:color w:val="auto"/>
+          <w:sz w:val="24"/>
+          <w:szCs w:val="24"/>
+          <w:u w:color="7030A0"/>
+        </w:rPr>
+        <w:tab/>
+      </w:r>
+      <w:r>
+        <w:rPr>
+          <w:color w:val="auto"/>
+          <w:sz w:val="24"/>
+          <w:szCs w:val="24"/>
+          <w:u w:color="7030A0"/>
+        </w:rPr>
+        <w:tab/>
+      </w:r>
+      <w:r>
+        <w:rPr>
+          <w:color w:val="auto"/>
+          <w:sz w:val="24"/>
+          <w:szCs w:val="24"/>
+          <w:u w:color="7030A0"/>
+        </w:rPr>
+        <w:tab/>
+      </w:r>
+    </w:p>
+    <w:p>
+      <w:pPr>
+        <w:pStyle w:val="BodyA"/>
+        <w:ind w:left="4320"/>
+        <w:rPr>
+          <w:color w:val="auto"/>
+          <w:sz w:val="24"/>
+          <w:szCs w:val="24"/>
+          <w:u w:color="7030A0"/>
+        </w:rPr>
+      </w:pPr>
+      <w:r>
+        <w:rPr>
+          <w:color w:val="auto"/>
+          <w:sz w:val="24"/>
+          <w:szCs w:val="24"/>
+          <w:u w:color="7030A0"/>
+        </w:rPr>
+        <w:t>3. Allowing user access to the chat room and account details</w:t>
+      </w:r>
+    </w:p>
+    <w:p>
+      <w:pPr>
+        <w:pStyle w:val="BodyA"/>
+        <w:rPr>
+          <w:color w:val="auto"/>
+          <w:sz w:val="24"/>
+          <w:szCs w:val="24"/>
+          <w:u w:color="7030A0"/>
+        </w:rPr>
+      </w:pPr>
+      <w:r>
+        <w:rPr>
+          <w:color w:val="auto"/>
+          <w:sz w:val="24"/>
+          <w:szCs w:val="24"/>
+          <w:u w:color="7030A0"/>
+        </w:rPr>
+        <w:tab/>
+      </w:r>
+      <w:r>
+        <w:rPr>
+          <w:color w:val="auto"/>
+          <w:sz w:val="24"/>
+          <w:szCs w:val="24"/>
+          <w:u w:color="7030A0"/>
+        </w:rPr>
+        <w:tab/>
+      </w:r>
+      <w:r>
+        <w:rPr>
+          <w:color w:val="auto"/>
+          <w:sz w:val="24"/>
+          <w:szCs w:val="24"/>
+          <w:u w:color="7030A0"/>
+        </w:rPr>
+        <w:tab/>
+      </w:r>
+      <w:r>
+        <w:rPr>
+          <w:color w:val="auto"/>
+          <w:sz w:val="24"/>
+          <w:szCs w:val="24"/>
+          <w:u w:color="7030A0"/>
+        </w:rPr>
+        <w:tab/>
+      </w:r>
+      <w:r>
+        <w:rPr>
+          <w:color w:val="auto"/>
+          <w:sz w:val="24"/>
+          <w:szCs w:val="24"/>
+          <w:u w:color="7030A0"/>
+        </w:rPr>
+        <w:tab/>
+      </w:r>
+      <w:r>
+        <w:rPr>
+          <w:color w:val="auto"/>
+          <w:sz w:val="24"/>
+          <w:szCs w:val="24"/>
+          <w:u w:color="7030A0"/>
+        </w:rPr>
+        <w:tab/>
+        <w:t>4.Lookup</w:t>
+      </w:r>
+      <w:r>
+        <w:rPr>
+          <w:color w:val="auto"/>
+          <w:sz w:val="24"/>
+          <w:szCs w:val="24"/>
+          <w:u w:color="7030A0"/>
+        </w:rPr>
+        <w:t xml:space="preserve"> f</w:t>
+      </w:r>
+      <w:r>
+        <w:rPr>
+          <w:color w:val="auto"/>
+          <w:sz w:val="24"/>
+          <w:szCs w:val="24"/>
+          <w:u w:color="7030A0"/>
+        </w:rPr>
+        <w:t xml:space="preserve">riends to </w:t>
+      </w:r>
+      <w:r>
+        <w:rPr>
+          <w:color w:val="auto"/>
+          <w:sz w:val="24"/>
+          <w:szCs w:val="24"/>
+          <w:u w:color="7030A0"/>
+        </w:rPr>
+        <w:t>a</w:t>
+      </w:r>
+      <w:r>
+        <w:rPr>
+          <w:color w:val="auto"/>
+          <w:sz w:val="24"/>
+          <w:szCs w:val="24"/>
+          <w:u w:color="7030A0"/>
+        </w:rPr>
+        <w:t>dd</w:t>
+      </w:r>
+    </w:p>
+    <w:p>
+      <w:pPr>
+        <w:pStyle w:val="BodyA"/>
+        <w:rPr>
+          <w:color w:val="auto"/>
+          <w:sz w:val="24"/>
+          <w:szCs w:val="24"/>
+          <w:u w:color="7030A0"/>
+        </w:rPr>
+      </w:pPr>
+      <w:r>
+        <w:rPr>
+          <w:color w:val="auto"/>
+          <w:sz w:val="24"/>
+          <w:szCs w:val="24"/>
+          <w:u w:color="7030A0"/>
+        </w:rPr>
+        <w:tab/>
+      </w:r>
+      <w:r>
+        <w:rPr>
+          <w:color w:val="auto"/>
+          <w:sz w:val="24"/>
+          <w:szCs w:val="24"/>
+          <w:u w:color="7030A0"/>
+        </w:rPr>
+        <w:tab/>
+      </w:r>
+      <w:r>
+        <w:rPr>
+          <w:color w:val="auto"/>
+          <w:sz w:val="24"/>
+          <w:szCs w:val="24"/>
+          <w:u w:color="7030A0"/>
+        </w:rPr>
+        <w:tab/>
+      </w:r>
+      <w:r>
+        <w:rPr>
+          <w:color w:val="auto"/>
+          <w:sz w:val="24"/>
+          <w:szCs w:val="24"/>
+          <w:u w:color="7030A0"/>
+        </w:rPr>
+        <w:tab/>
+      </w:r>
+      <w:r>
+        <w:rPr>
+          <w:color w:val="auto"/>
+          <w:sz w:val="24"/>
+          <w:szCs w:val="24"/>
+          <w:u w:color="7030A0"/>
+        </w:rPr>
+        <w:tab/>
+      </w:r>
+      <w:r>
+        <w:rPr>
+          <w:color w:val="auto"/>
+          <w:sz w:val="24"/>
+          <w:szCs w:val="24"/>
+          <w:u w:color="7030A0"/>
+        </w:rPr>
+        <w:tab/>
+        <w:t>5.</w:t>
+      </w:r>
+      <w:r>
+        <w:rPr>
+          <w:color w:val="auto"/>
+          <w:sz w:val="24"/>
+          <w:szCs w:val="24"/>
+          <w:u w:color="7030A0"/>
+        </w:rPr>
+        <w:t xml:space="preserve"> System finds and connects user </w:t>
+      </w:r>
+    </w:p>
+    <w:p>
+      <w:pPr>
+        <w:pStyle w:val="BodyA"/>
+        <w:ind w:left="3600" w:firstLine="720"/>
+        <w:rPr>
+          <w:color w:val="auto"/>
+          <w:sz w:val="24"/>
+          <w:szCs w:val="24"/>
+          <w:u w:color="7030A0"/>
+        </w:rPr>
+      </w:pPr>
+      <w:r>
+        <w:rPr>
+          <w:color w:val="auto"/>
+          <w:sz w:val="24"/>
+          <w:szCs w:val="24"/>
+          <w:u w:color="7030A0"/>
+        </w:rPr>
+        <w:t>w</w:t>
+      </w:r>
+      <w:r>
+        <w:rPr>
+          <w:color w:val="auto"/>
+          <w:sz w:val="24"/>
+          <w:szCs w:val="24"/>
+          <w:u w:color="7030A0"/>
+        </w:rPr>
+        <w:t>ith</w:t>
+      </w:r>
+      <w:r>
+        <w:rPr>
+          <w:color w:val="auto"/>
+          <w:sz w:val="24"/>
+          <w:szCs w:val="24"/>
+          <w:u w:color="7030A0"/>
+        </w:rPr>
+        <w:t xml:space="preserve"> a</w:t>
+      </w:r>
+      <w:r>
+        <w:rPr>
+          <w:color w:val="auto"/>
+          <w:sz w:val="24"/>
+          <w:szCs w:val="24"/>
+          <w:u w:color="7030A0"/>
+        </w:rPr>
+        <w:t xml:space="preserve"> friend</w:t>
+      </w:r>
+    </w:p>
+    <w:p>
+      <w:pPr>
+        <w:pStyle w:val="BodyA"/>
+        <w:rPr>
+          <w:color w:val="auto"/>
+          <w:sz w:val="24"/>
+          <w:szCs w:val="24"/>
+          <w:u w:color="7030A0"/>
+        </w:rPr>
+      </w:pPr>
+      <w:r>
+        <w:rPr>
+          <w:color w:val="auto"/>
+          <w:sz w:val="24"/>
+          <w:szCs w:val="24"/>
+          <w:u w:color="7030A0"/>
+        </w:rPr>
+        <w:tab/>
+      </w:r>
+      <w:r>
+        <w:rPr>
+          <w:color w:val="auto"/>
+          <w:sz w:val="24"/>
+          <w:szCs w:val="24"/>
+          <w:u w:color="7030A0"/>
+        </w:rPr>
+        <w:tab/>
+      </w:r>
+      <w:r>
+        <w:rPr>
+          <w:color w:val="auto"/>
+          <w:sz w:val="24"/>
+          <w:szCs w:val="24"/>
+          <w:u w:color="7030A0"/>
+        </w:rPr>
+        <w:tab/>
+      </w:r>
+      <w:r>
+        <w:rPr>
+          <w:color w:val="auto"/>
+          <w:sz w:val="24"/>
+          <w:szCs w:val="24"/>
+          <w:u w:color="7030A0"/>
+        </w:rPr>
+        <w:tab/>
+      </w:r>
+      <w:r>
+        <w:rPr>
+          <w:color w:val="auto"/>
+          <w:sz w:val="24"/>
+          <w:szCs w:val="24"/>
+          <w:u w:color="7030A0"/>
+        </w:rPr>
+        <w:tab/>
+      </w:r>
+      <w:r>
+        <w:rPr>
+          <w:color w:val="auto"/>
+          <w:sz w:val="24"/>
+          <w:szCs w:val="24"/>
+          <w:u w:color="7030A0"/>
+        </w:rPr>
+        <w:tab/>
+        <w:t>6.Allows access to chat</w:t>
+      </w:r>
+    </w:p>
+    <w:p>
+      <w:pPr>
+        <w:pStyle w:val="BodyA"/>
+        <w:rPr>
+          <w:color w:val="auto"/>
+          <w:sz w:val="24"/>
+          <w:szCs w:val="24"/>
+          <w:u w:color="7030A0"/>
+        </w:rPr>
+      </w:pPr>
+      <w:r>
+        <w:rPr>
+          <w:color w:val="auto"/>
+          <w:sz w:val="24"/>
+          <w:szCs w:val="24"/>
+          <w:u w:color="7030A0"/>
+        </w:rPr>
+        <w:tab/>
+      </w:r>
+      <w:r>
+        <w:rPr>
+          <w:color w:val="auto"/>
+          <w:sz w:val="24"/>
+          <w:szCs w:val="24"/>
+          <w:u w:color="7030A0"/>
+        </w:rPr>
+        <w:tab/>
+      </w:r>
+      <w:r>
+        <w:rPr>
+          <w:color w:val="auto"/>
+          <w:sz w:val="24"/>
+          <w:szCs w:val="24"/>
+          <w:u w:color="7030A0"/>
+        </w:rPr>
+        <w:tab/>
+      </w:r>
+      <w:r>
+        <w:rPr>
+          <w:color w:val="auto"/>
+          <w:sz w:val="24"/>
+          <w:szCs w:val="24"/>
+          <w:u w:color="7030A0"/>
+        </w:rPr>
+        <w:tab/>
+      </w:r>
+      <w:r>
+        <w:rPr>
+          <w:color w:val="auto"/>
+          <w:sz w:val="24"/>
+          <w:szCs w:val="24"/>
+          <w:u w:color="7030A0"/>
+        </w:rPr>
+        <w:tab/>
+      </w:r>
+      <w:r>
+        <w:rPr>
+          <w:color w:val="auto"/>
+          <w:sz w:val="24"/>
+          <w:szCs w:val="24"/>
+          <w:u w:color="7030A0"/>
+        </w:rPr>
+        <w:tab/>
+        <w:t xml:space="preserve">7.Log out </w:t>
+      </w:r>
+    </w:p>
+    <w:p>
+      <w:pPr>
+        <w:pStyle w:val="BodyA"/>
+        <w:rPr>
+          <w:color w:val="auto"/>
+          <w:sz w:val="24"/>
+          <w:szCs w:val="24"/>
+          <w:u w:color="7030A0"/>
+        </w:rPr>
+      </w:pPr>
+      <w:r>
+        <w:rPr>
+          <w:color w:val="auto"/>
+          <w:sz w:val="24"/>
+          <w:szCs w:val="24"/>
+          <w:u w:color="7030A0"/>
+        </w:rPr>
+        <w:tab/>
+      </w:r>
+      <w:r>
+        <w:rPr>
+          <w:color w:val="auto"/>
+          <w:sz w:val="24"/>
+          <w:szCs w:val="24"/>
+          <w:u w:color="7030A0"/>
+        </w:rPr>
+        <w:tab/>
+      </w:r>
+      <w:r>
+        <w:rPr>
+          <w:color w:val="auto"/>
+          <w:sz w:val="24"/>
+          <w:szCs w:val="24"/>
+          <w:u w:color="7030A0"/>
+        </w:rPr>
+        <w:tab/>
+      </w:r>
+      <w:r>
+        <w:rPr>
+          <w:color w:val="auto"/>
+          <w:sz w:val="24"/>
+          <w:szCs w:val="24"/>
+          <w:u w:color="7030A0"/>
+        </w:rPr>
+        <w:tab/>
+      </w:r>
+      <w:r>
+        <w:rPr>
+          <w:color w:val="auto"/>
+          <w:sz w:val="24"/>
+          <w:szCs w:val="24"/>
+          <w:u w:color="7030A0"/>
+        </w:rPr>
+        <w:tab/>
+      </w:r>
+      <w:r>
+        <w:rPr>
+          <w:color w:val="auto"/>
+          <w:sz w:val="24"/>
+          <w:szCs w:val="24"/>
+          <w:u w:color="7030A0"/>
+        </w:rPr>
+        <w:tab/>
+        <w:t xml:space="preserve">8.System </w:t>
+      </w:r>
+      <w:r>
+        <w:rPr>
+          <w:color w:val="auto"/>
+          <w:sz w:val="24"/>
+          <w:szCs w:val="24"/>
+          <w:u w:color="7030A0"/>
+        </w:rPr>
+        <w:t>saves data</w:t>
+      </w:r>
+      <w:r>
+        <w:rPr>
+          <w:color w:val="auto"/>
+          <w:sz w:val="24"/>
+          <w:szCs w:val="24"/>
+          <w:u w:color="7030A0"/>
+        </w:rPr>
+        <w:t xml:space="preserve"> and chat</w:t>
+      </w:r>
+    </w:p>
+    <w:p>
+      <w:pPr>
+        <w:pStyle w:val="BodyA"/>
+        <w:rPr>
+          <w:color w:val="auto"/>
+          <w:sz w:val="24"/>
+          <w:szCs w:val="24"/>
+        </w:rPr>
+      </w:pPr>
+      <w:r>
+        <w:rPr>
+          <w:color w:val="auto"/>
+          <w:sz w:val="24"/>
+          <w:szCs w:val="24"/>
+        </w:rPr>
+        <w:tab/>
+      </w:r>
+      <w:r>
+        <w:rPr>
+          <w:color w:val="auto"/>
+          <w:sz w:val="24"/>
+          <w:szCs w:val="24"/>
+        </w:rPr>
+        <w:tab/>
+      </w:r>
+      <w:r>
+        <w:rPr>
+          <w:color w:val="auto"/>
+          <w:sz w:val="24"/>
+          <w:szCs w:val="24"/>
+        </w:rPr>
+        <w:tab/>
+      </w:r>
+      <w:r>
+        <w:rPr>
+          <w:color w:val="auto"/>
+          <w:sz w:val="24"/>
+          <w:szCs w:val="24"/>
+        </w:rPr>
+        <w:tab/>
+      </w:r>
+      <w:r>
+        <w:rPr>
+          <w:color w:val="auto"/>
+          <w:sz w:val="24"/>
+          <w:szCs w:val="24"/>
+        </w:rPr>
+        <w:tab/>
+      </w:r>
+      <w:r>
+        <w:rPr>
+          <w:color w:val="auto"/>
+          <w:sz w:val="24"/>
+          <w:szCs w:val="24"/>
+        </w:rPr>
+        <w:tab/>
         <w:t>}</w:t>
       </w:r>
+    </w:p>
+    <w:p>
+      <w:pPr>
+        <w:pStyle w:val="BodyA"/>
+        <w:rPr>
+          <w:color w:val="auto"/>
+          <w:sz w:val="24"/>
+          <w:szCs w:val="24"/>
+        </w:rPr>
+      </w:pPr>
       <w:r>
         <w:rPr>
           <w:rFonts w:ascii="Arial Unicode MS" w:hAnsi="Arial Unicode MS"/>
@@ -4388,8 +5226,1076 @@
           <w:szCs w:val="24"/>
         </w:rPr>
         <w:tab/>
-      </w:r>
-      <w:proofErr w:type="spellStart"/>
+        <w:t>Extensions or Alternate Flows: {</w:t>
+      </w:r>
+    </w:p>
+    <w:p>
+      <w:pPr>
+        <w:pStyle w:val="BodyA"/>
+        <w:ind w:left="4320"/>
+        <w:rPr>
+          <w:color w:val="auto"/>
+          <w:sz w:val="24"/>
+          <w:szCs w:val="24"/>
+          <w:u w:color="7030A0"/>
+        </w:rPr>
+      </w:pPr>
+      <w:r>
+        <w:rPr>
+          <w:color w:val="auto"/>
+          <w:sz w:val="24"/>
+          <w:szCs w:val="24"/>
+          <w:u w:color="7030A0"/>
+        </w:rPr>
+        <w:t xml:space="preserve">1. User Enters Login Info Incorrectly </w:t>
+      </w:r>
+    </w:p>
+    <w:p>
+      <w:pPr>
+        <w:pStyle w:val="BodyA"/>
+        <w:rPr>
+          <w:color w:val="auto"/>
+          <w:sz w:val="24"/>
+          <w:szCs w:val="24"/>
+          <w:u w:color="7030A0"/>
+        </w:rPr>
+      </w:pPr>
+      <w:r>
+        <w:rPr>
+          <w:color w:val="auto"/>
+          <w:sz w:val="24"/>
+          <w:szCs w:val="24"/>
+          <w:u w:color="7030A0"/>
+        </w:rPr>
+        <w:tab/>
+      </w:r>
+      <w:r>
+        <w:rPr>
+          <w:color w:val="auto"/>
+          <w:sz w:val="24"/>
+          <w:szCs w:val="24"/>
+          <w:u w:color="7030A0"/>
+        </w:rPr>
+        <w:tab/>
+      </w:r>
+      <w:r>
+        <w:rPr>
+          <w:color w:val="auto"/>
+          <w:sz w:val="24"/>
+          <w:szCs w:val="24"/>
+          <w:u w:color="7030A0"/>
+        </w:rPr>
+        <w:tab/>
+      </w:r>
+      <w:r>
+        <w:rPr>
+          <w:color w:val="auto"/>
+          <w:sz w:val="24"/>
+          <w:szCs w:val="24"/>
+          <w:u w:color="7030A0"/>
+        </w:rPr>
+        <w:tab/>
+      </w:r>
+      <w:r>
+        <w:rPr>
+          <w:color w:val="auto"/>
+          <w:sz w:val="24"/>
+          <w:szCs w:val="24"/>
+          <w:u w:color="7030A0"/>
+        </w:rPr>
+        <w:tab/>
+        <w:t xml:space="preserve">         </w:t>
+      </w:r>
+      <w:r>
+        <w:rPr>
+          <w:color w:val="auto"/>
+          <w:sz w:val="24"/>
+          <w:szCs w:val="24"/>
+          <w:u w:color="7030A0"/>
+        </w:rPr>
+        <w:tab/>
+        <w:t>2. Server Checks info and returns False</w:t>
+      </w:r>
+      <w:r>
+        <w:rPr>
+          <w:color w:val="auto"/>
+          <w:sz w:val="24"/>
+          <w:szCs w:val="24"/>
+          <w:u w:color="7030A0"/>
+        </w:rPr>
+        <w:tab/>
+      </w:r>
+    </w:p>
+    <w:p>
+      <w:pPr>
+        <w:pStyle w:val="BodyA"/>
+        <w:rPr>
+          <w:color w:val="auto"/>
+          <w:sz w:val="24"/>
+          <w:szCs w:val="24"/>
+          <w:u w:color="7030A0"/>
+        </w:rPr>
+      </w:pPr>
+      <w:r>
+        <w:rPr>
+          <w:color w:val="auto"/>
+          <w:sz w:val="24"/>
+          <w:szCs w:val="24"/>
+          <w:u w:color="7030A0"/>
+        </w:rPr>
+        <w:tab/>
+      </w:r>
+      <w:r>
+        <w:rPr>
+          <w:color w:val="auto"/>
+          <w:sz w:val="24"/>
+          <w:szCs w:val="24"/>
+          <w:u w:color="7030A0"/>
+        </w:rPr>
+        <w:tab/>
+      </w:r>
+      <w:r>
+        <w:rPr>
+          <w:color w:val="auto"/>
+          <w:sz w:val="24"/>
+          <w:szCs w:val="24"/>
+          <w:u w:color="7030A0"/>
+        </w:rPr>
+        <w:tab/>
+      </w:r>
+      <w:r>
+        <w:rPr>
+          <w:color w:val="auto"/>
+          <w:sz w:val="24"/>
+          <w:szCs w:val="24"/>
+          <w:u w:color="7030A0"/>
+        </w:rPr>
+        <w:tab/>
+      </w:r>
+      <w:r>
+        <w:rPr>
+          <w:color w:val="auto"/>
+          <w:sz w:val="24"/>
+          <w:szCs w:val="24"/>
+          <w:u w:color="7030A0"/>
+        </w:rPr>
+        <w:tab/>
+        <w:t xml:space="preserve">         </w:t>
+      </w:r>
+      <w:r>
+        <w:rPr>
+          <w:color w:val="auto"/>
+          <w:sz w:val="24"/>
+          <w:szCs w:val="24"/>
+          <w:u w:color="7030A0"/>
+        </w:rPr>
+        <w:tab/>
+        <w:t xml:space="preserve">3. User enters wrong information 3 times in </w:t>
+      </w:r>
+    </w:p>
+    <w:p>
+      <w:pPr>
+        <w:pStyle w:val="BodyA"/>
+        <w:ind w:left="4320"/>
+        <w:rPr>
+          <w:color w:val="auto"/>
+          <w:sz w:val="24"/>
+          <w:szCs w:val="24"/>
+          <w:u w:color="7030A0"/>
+        </w:rPr>
+      </w:pPr>
+      <w:r>
+        <w:rPr>
+          <w:color w:val="auto"/>
+          <w:sz w:val="24"/>
+          <w:szCs w:val="24"/>
+          <w:u w:color="7030A0"/>
+        </w:rPr>
+        <w:t>row</w:t>
+      </w:r>
+    </w:p>
+    <w:p>
+      <w:pPr>
+        <w:pStyle w:val="BodyA"/>
+        <w:rPr>
+          <w:color w:val="auto"/>
+          <w:sz w:val="24"/>
+          <w:szCs w:val="24"/>
+          <w:u w:color="7030A0"/>
+        </w:rPr>
+      </w:pPr>
+      <w:r>
+        <w:rPr>
+          <w:color w:val="auto"/>
+          <w:sz w:val="24"/>
+          <w:szCs w:val="24"/>
+          <w:u w:color="7030A0"/>
+        </w:rPr>
+        <w:tab/>
+      </w:r>
+      <w:r>
+        <w:rPr>
+          <w:color w:val="auto"/>
+          <w:sz w:val="24"/>
+          <w:szCs w:val="24"/>
+          <w:u w:color="7030A0"/>
+        </w:rPr>
+        <w:tab/>
+      </w:r>
+      <w:r>
+        <w:rPr>
+          <w:color w:val="auto"/>
+          <w:sz w:val="24"/>
+          <w:szCs w:val="24"/>
+          <w:u w:color="7030A0"/>
+        </w:rPr>
+        <w:tab/>
+      </w:r>
+      <w:r>
+        <w:rPr>
+          <w:color w:val="auto"/>
+          <w:sz w:val="24"/>
+          <w:szCs w:val="24"/>
+          <w:u w:color="7030A0"/>
+        </w:rPr>
+        <w:tab/>
+      </w:r>
+      <w:r>
+        <w:rPr>
+          <w:color w:val="auto"/>
+          <w:sz w:val="24"/>
+          <w:szCs w:val="24"/>
+          <w:u w:color="7030A0"/>
+        </w:rPr>
+        <w:tab/>
+        <w:t xml:space="preserve">         </w:t>
+      </w:r>
+      <w:r>
+        <w:rPr>
+          <w:color w:val="auto"/>
+          <w:sz w:val="24"/>
+          <w:szCs w:val="24"/>
+          <w:u w:color="7030A0"/>
+        </w:rPr>
+        <w:tab/>
+        <w:t>4.System Prompts user to reset password</w:t>
+      </w:r>
+    </w:p>
+    <w:p>
+      <w:pPr>
+        <w:pStyle w:val="BodyA"/>
+        <w:rPr>
+          <w:color w:val="auto"/>
+          <w:sz w:val="24"/>
+          <w:szCs w:val="24"/>
+          <w:u w:color="7030A0"/>
+        </w:rPr>
+      </w:pPr>
+      <w:r>
+        <w:rPr>
+          <w:color w:val="auto"/>
+          <w:sz w:val="24"/>
+          <w:szCs w:val="24"/>
+          <w:u w:color="7030A0"/>
+        </w:rPr>
+        <w:tab/>
+      </w:r>
+      <w:r>
+        <w:rPr>
+          <w:color w:val="auto"/>
+          <w:sz w:val="24"/>
+          <w:szCs w:val="24"/>
+          <w:u w:color="7030A0"/>
+        </w:rPr>
+        <w:tab/>
+      </w:r>
+      <w:r>
+        <w:rPr>
+          <w:color w:val="auto"/>
+          <w:sz w:val="24"/>
+          <w:szCs w:val="24"/>
+          <w:u w:color="7030A0"/>
+        </w:rPr>
+        <w:tab/>
+      </w:r>
+      <w:r>
+        <w:rPr>
+          <w:color w:val="auto"/>
+          <w:sz w:val="24"/>
+          <w:szCs w:val="24"/>
+          <w:u w:color="7030A0"/>
+        </w:rPr>
+        <w:tab/>
+      </w:r>
+      <w:r>
+        <w:rPr>
+          <w:color w:val="auto"/>
+          <w:sz w:val="24"/>
+          <w:szCs w:val="24"/>
+          <w:u w:color="7030A0"/>
+        </w:rPr>
+        <w:tab/>
+        <w:t xml:space="preserve">        </w:t>
+      </w:r>
+      <w:r>
+        <w:rPr>
+          <w:color w:val="auto"/>
+          <w:sz w:val="24"/>
+          <w:szCs w:val="24"/>
+          <w:u w:color="7030A0"/>
+        </w:rPr>
+        <w:tab/>
+        <w:t>5.User enters new password</w:t>
+      </w:r>
+    </w:p>
+    <w:p>
+      <w:pPr>
+        <w:pStyle w:val="BodyA"/>
+        <w:rPr>
+          <w:color w:val="auto"/>
+          <w:sz w:val="24"/>
+          <w:szCs w:val="24"/>
+          <w:u w:color="7030A0"/>
+        </w:rPr>
+      </w:pPr>
+      <w:r>
+        <w:rPr>
+          <w:color w:val="auto"/>
+          <w:sz w:val="24"/>
+          <w:szCs w:val="24"/>
+          <w:u w:color="7030A0"/>
+        </w:rPr>
+        <w:lastRenderedPageBreak/>
+        <w:tab/>
+      </w:r>
+      <w:r>
+        <w:rPr>
+          <w:color w:val="auto"/>
+          <w:sz w:val="24"/>
+          <w:szCs w:val="24"/>
+          <w:u w:color="7030A0"/>
+        </w:rPr>
+        <w:tab/>
+      </w:r>
+      <w:r>
+        <w:rPr>
+          <w:color w:val="auto"/>
+          <w:sz w:val="24"/>
+          <w:szCs w:val="24"/>
+          <w:u w:color="7030A0"/>
+        </w:rPr>
+        <w:tab/>
+      </w:r>
+      <w:r>
+        <w:rPr>
+          <w:color w:val="auto"/>
+          <w:sz w:val="24"/>
+          <w:szCs w:val="24"/>
+          <w:u w:color="7030A0"/>
+        </w:rPr>
+        <w:tab/>
+      </w:r>
+      <w:r>
+        <w:rPr>
+          <w:color w:val="auto"/>
+          <w:sz w:val="24"/>
+          <w:szCs w:val="24"/>
+          <w:u w:color="7030A0"/>
+        </w:rPr>
+        <w:tab/>
+        <w:t xml:space="preserve">      </w:t>
+      </w:r>
+      <w:r>
+        <w:rPr>
+          <w:color w:val="auto"/>
+          <w:sz w:val="24"/>
+          <w:szCs w:val="24"/>
+          <w:u w:color="7030A0"/>
+        </w:rPr>
+        <w:tab/>
+        <w:t>6.system updates password</w:t>
+      </w:r>
+    </w:p>
+    <w:p>
+      <w:pPr>
+        <w:pStyle w:val="BodyA"/>
+        <w:rPr>
+          <w:color w:val="auto"/>
+          <w:sz w:val="24"/>
+          <w:szCs w:val="24"/>
+          <w:u w:color="7030A0"/>
+        </w:rPr>
+      </w:pPr>
+      <w:r>
+        <w:rPr>
+          <w:color w:val="auto"/>
+          <w:sz w:val="24"/>
+          <w:szCs w:val="24"/>
+          <w:u w:color="7030A0"/>
+        </w:rPr>
+        <w:tab/>
+      </w:r>
+      <w:r>
+        <w:rPr>
+          <w:color w:val="auto"/>
+          <w:sz w:val="24"/>
+          <w:szCs w:val="24"/>
+          <w:u w:color="7030A0"/>
+        </w:rPr>
+        <w:tab/>
+      </w:r>
+      <w:r>
+        <w:rPr>
+          <w:color w:val="auto"/>
+          <w:sz w:val="24"/>
+          <w:szCs w:val="24"/>
+          <w:u w:color="7030A0"/>
+        </w:rPr>
+        <w:tab/>
+      </w:r>
+      <w:r>
+        <w:rPr>
+          <w:color w:val="auto"/>
+          <w:sz w:val="24"/>
+          <w:szCs w:val="24"/>
+          <w:u w:color="7030A0"/>
+        </w:rPr>
+        <w:tab/>
+      </w:r>
+      <w:r>
+        <w:rPr>
+          <w:color w:val="auto"/>
+          <w:sz w:val="24"/>
+          <w:szCs w:val="24"/>
+          <w:u w:color="7030A0"/>
+        </w:rPr>
+        <w:tab/>
+        <w:t xml:space="preserve">      </w:t>
+      </w:r>
+      <w:r>
+        <w:rPr>
+          <w:color w:val="auto"/>
+          <w:sz w:val="24"/>
+          <w:szCs w:val="24"/>
+          <w:u w:color="7030A0"/>
+        </w:rPr>
+        <w:tab/>
+        <w:t xml:space="preserve">7.User enters new login info </w:t>
+      </w:r>
+      <w:r>
+        <w:rPr>
+          <w:color w:val="auto"/>
+          <w:sz w:val="24"/>
+          <w:szCs w:val="24"/>
+          <w:u w:color="7030A0"/>
+        </w:rPr>
+        <w:tab/>
+      </w:r>
+    </w:p>
+    <w:p>
+      <w:pPr>
+        <w:pStyle w:val="BodyA"/>
+        <w:rPr>
+          <w:color w:val="auto"/>
+          <w:sz w:val="24"/>
+          <w:szCs w:val="24"/>
+          <w:u w:color="7030A0"/>
+        </w:rPr>
+      </w:pPr>
+      <w:r>
+        <w:rPr>
+          <w:color w:val="auto"/>
+          <w:sz w:val="24"/>
+          <w:szCs w:val="24"/>
+          <w:u w:color="7030A0"/>
+        </w:rPr>
+        <w:tab/>
+      </w:r>
+      <w:r>
+        <w:rPr>
+          <w:color w:val="auto"/>
+          <w:sz w:val="24"/>
+          <w:szCs w:val="24"/>
+          <w:u w:color="7030A0"/>
+        </w:rPr>
+        <w:tab/>
+      </w:r>
+      <w:r>
+        <w:rPr>
+          <w:color w:val="auto"/>
+          <w:sz w:val="24"/>
+          <w:szCs w:val="24"/>
+          <w:u w:color="7030A0"/>
+        </w:rPr>
+        <w:tab/>
+      </w:r>
+      <w:r>
+        <w:rPr>
+          <w:color w:val="auto"/>
+          <w:sz w:val="24"/>
+          <w:szCs w:val="24"/>
+          <w:u w:color="7030A0"/>
+        </w:rPr>
+        <w:tab/>
+      </w:r>
+      <w:r>
+        <w:rPr>
+          <w:color w:val="auto"/>
+          <w:sz w:val="24"/>
+          <w:szCs w:val="24"/>
+          <w:u w:color="7030A0"/>
+        </w:rPr>
+        <w:tab/>
+      </w:r>
+      <w:r>
+        <w:rPr>
+          <w:color w:val="auto"/>
+          <w:sz w:val="24"/>
+          <w:szCs w:val="24"/>
+          <w:u w:color="7030A0"/>
+        </w:rPr>
+        <w:tab/>
+        <w:t>8 . System Checks Info returns true</w:t>
+      </w:r>
+    </w:p>
+    <w:p>
+      <w:pPr>
+        <w:pStyle w:val="BodyA"/>
+        <w:rPr>
+          <w:color w:val="auto"/>
+          <w:sz w:val="24"/>
+          <w:szCs w:val="24"/>
+          <w:u w:color="7030A0"/>
+        </w:rPr>
+      </w:pPr>
+      <w:r>
+        <w:rPr>
+          <w:color w:val="auto"/>
+          <w:sz w:val="24"/>
+          <w:szCs w:val="24"/>
+          <w:u w:color="7030A0"/>
+        </w:rPr>
+        <w:tab/>
+      </w:r>
+      <w:r>
+        <w:rPr>
+          <w:color w:val="auto"/>
+          <w:sz w:val="24"/>
+          <w:szCs w:val="24"/>
+          <w:u w:color="7030A0"/>
+        </w:rPr>
+        <w:tab/>
+      </w:r>
+      <w:r>
+        <w:rPr>
+          <w:color w:val="auto"/>
+          <w:sz w:val="24"/>
+          <w:szCs w:val="24"/>
+          <w:u w:color="7030A0"/>
+        </w:rPr>
+        <w:tab/>
+      </w:r>
+      <w:r>
+        <w:rPr>
+          <w:color w:val="auto"/>
+          <w:sz w:val="24"/>
+          <w:szCs w:val="24"/>
+          <w:u w:color="7030A0"/>
+        </w:rPr>
+        <w:tab/>
+      </w:r>
+      <w:r>
+        <w:rPr>
+          <w:color w:val="auto"/>
+          <w:sz w:val="24"/>
+          <w:szCs w:val="24"/>
+          <w:u w:color="7030A0"/>
+        </w:rPr>
+        <w:tab/>
+      </w:r>
+      <w:r>
+        <w:rPr>
+          <w:color w:val="auto"/>
+          <w:sz w:val="24"/>
+          <w:szCs w:val="24"/>
+          <w:u w:color="7030A0"/>
+        </w:rPr>
+        <w:tab/>
+        <w:t xml:space="preserve">9.repeat steps in main scenario 3 onwards </w:t>
+      </w:r>
+    </w:p>
+    <w:p>
+      <w:pPr>
+        <w:pStyle w:val="BodyA"/>
+        <w:ind w:left="3600" w:firstLine="720"/>
+        <w:rPr>
+          <w:color w:val="auto"/>
+          <w:sz w:val="24"/>
+          <w:szCs w:val="24"/>
+        </w:rPr>
+      </w:pPr>
+      <w:r>
+        <w:rPr>
+          <w:color w:val="auto"/>
+          <w:sz w:val="24"/>
+          <w:szCs w:val="24"/>
+        </w:rPr>
+        <w:t>}</w:t>
+      </w:r>
+    </w:p>
+    <w:p>
+      <w:pPr>
+        <w:pStyle w:val="BodyA"/>
+        <w:rPr>
+          <w:color w:val="auto"/>
+          <w:sz w:val="24"/>
+          <w:szCs w:val="24"/>
+          <w:u w:color="7030A0"/>
+        </w:rPr>
+      </w:pPr>
+      <w:r>
+        <w:rPr>
+          <w:rFonts w:ascii="Arial Unicode MS" w:hAnsi="Arial Unicode MS"/>
+          <w:color w:val="auto"/>
+          <w:sz w:val="24"/>
+          <w:szCs w:val="24"/>
+        </w:rPr>
+        <w:br/>
+      </w:r>
+      <w:r>
+        <w:rPr>
+          <w:color w:val="auto"/>
+          <w:sz w:val="24"/>
+          <w:szCs w:val="24"/>
+        </w:rPr>
+        <w:tab/>
+      </w:r>
+      <w:r>
+        <w:rPr>
+          <w:color w:val="auto"/>
+          <w:sz w:val="24"/>
+          <w:szCs w:val="24"/>
+        </w:rPr>
+        <w:tab/>
+      </w:r>
+      <w:r>
+        <w:rPr>
+          <w:color w:val="auto"/>
+          <w:sz w:val="24"/>
+          <w:szCs w:val="24"/>
+        </w:rPr>
+        <w:t xml:space="preserve">Exceptions: </w:t>
+      </w:r>
+      <w:r>
+        <w:rPr>
+          <w:color w:val="auto"/>
+          <w:sz w:val="24"/>
+          <w:szCs w:val="24"/>
+        </w:rPr>
+        <w:t>{</w:t>
+      </w:r>
+      <w:r>
+        <w:rPr>
+          <w:color w:val="auto"/>
+          <w:sz w:val="24"/>
+          <w:szCs w:val="24"/>
+          <w:u w:color="7030A0"/>
+        </w:rPr>
+        <w:t xml:space="preserve">      </w:t>
+      </w:r>
+      <w:r>
+        <w:rPr>
+          <w:color w:val="auto"/>
+          <w:sz w:val="24"/>
+          <w:szCs w:val="24"/>
+          <w:u w:color="7030A0"/>
+        </w:rPr>
+        <w:tab/>
+        <w:t xml:space="preserve">Incorrect password </w:t>
+      </w:r>
+    </w:p>
+    <w:p>
+      <w:pPr>
+        <w:pStyle w:val="BodyA"/>
+        <w:ind w:left="2880" w:firstLine="720"/>
+        <w:rPr>
+          <w:color w:val="auto"/>
+          <w:sz w:val="24"/>
+          <w:szCs w:val="24"/>
+          <w:u w:color="7030A0"/>
+        </w:rPr>
+      </w:pPr>
+      <w:r>
+        <w:rPr>
+          <w:color w:val="auto"/>
+          <w:sz w:val="24"/>
+          <w:szCs w:val="24"/>
+          <w:u w:color="7030A0"/>
+        </w:rPr>
+        <w:t xml:space="preserve">User not found, </w:t>
+      </w:r>
+    </w:p>
+    <w:p>
+      <w:pPr>
+        <w:pStyle w:val="BodyA"/>
+        <w:ind w:left="2880" w:firstLine="720"/>
+        <w:rPr>
+          <w:color w:val="auto"/>
+          <w:sz w:val="24"/>
+          <w:szCs w:val="24"/>
+        </w:rPr>
+      </w:pPr>
+      <w:r>
+        <w:rPr>
+          <w:color w:val="auto"/>
+          <w:sz w:val="24"/>
+          <w:szCs w:val="24"/>
+          <w:u w:color="7030A0"/>
+        </w:rPr>
+        <w:t>user offline</w:t>
+      </w:r>
+      <w:r>
+        <w:rPr>
+          <w:color w:val="auto"/>
+          <w:sz w:val="24"/>
+          <w:szCs w:val="24"/>
+        </w:rPr>
+        <w:t>.</w:t>
+      </w:r>
+    </w:p>
+    <w:p>
+      <w:pPr>
+        <w:pStyle w:val="BodyA"/>
+        <w:ind w:left="2880"/>
+        <w:rPr>
+          <w:color w:val="auto"/>
+          <w:sz w:val="24"/>
+          <w:szCs w:val="24"/>
+          <w:u w:color="7030A0"/>
+        </w:rPr>
+      </w:pPr>
+      <w:r>
+        <w:rPr>
+          <w:color w:val="auto"/>
+          <w:sz w:val="24"/>
+          <w:szCs w:val="24"/>
+        </w:rPr>
+        <w:t>}</w:t>
+      </w:r>
+      <w:r>
+        <w:rPr>
+          <w:rFonts w:ascii="Arial Unicode MS" w:hAnsi="Arial Unicode MS"/>
+          <w:color w:val="auto"/>
+          <w:sz w:val="24"/>
+          <w:szCs w:val="24"/>
+        </w:rPr>
+        <w:br/>
+      </w:r>
+      <w:r>
+        <w:rPr>
+          <w:color w:val="auto"/>
+          <w:sz w:val="24"/>
+          <w:szCs w:val="24"/>
+        </w:rPr>
+        <w:tab/>
+      </w:r>
+      <w:r>
+        <w:rPr>
+          <w:color w:val="auto"/>
+          <w:sz w:val="24"/>
+          <w:szCs w:val="24"/>
+        </w:rPr>
+        <w:tab/>
+      </w:r>
+    </w:p>
+    <w:p>
+      <w:pPr>
+        <w:pStyle w:val="BodyA"/>
+        <w:rPr>
+          <w:color w:val="auto"/>
+          <w:sz w:val="24"/>
+          <w:szCs w:val="24"/>
+          <w:u w:color="7030A0"/>
+        </w:rPr>
+      </w:pPr>
+      <w:r>
+        <w:rPr>
+          <w:color w:val="auto"/>
+          <w:sz w:val="24"/>
+          <w:szCs w:val="24"/>
+        </w:rPr>
+        <w:tab/>
+      </w:r>
+      <w:r>
+        <w:rPr>
+          <w:color w:val="auto"/>
+          <w:sz w:val="24"/>
+          <w:szCs w:val="24"/>
+        </w:rPr>
+        <w:tab/>
+        <w:t>Use Case ID: {</w:t>
+      </w:r>
+      <w:r>
+        <w:rPr>
+          <w:color w:val="auto"/>
+          <w:sz w:val="24"/>
+          <w:szCs w:val="24"/>
+          <w:u w:color="7030A0"/>
+        </w:rPr>
+        <w:t>Developer</w:t>
+      </w:r>
+      <w:r>
+        <w:rPr>
+          <w:color w:val="auto"/>
+          <w:sz w:val="24"/>
+          <w:szCs w:val="24"/>
+        </w:rPr>
+        <w:t>}</w:t>
+      </w:r>
+      <w:r>
+        <w:rPr>
+          <w:rFonts w:ascii="Arial Unicode MS" w:hAnsi="Arial Unicode MS"/>
+          <w:color w:val="auto"/>
+          <w:sz w:val="24"/>
+          <w:szCs w:val="24"/>
+        </w:rPr>
+        <w:br/>
+      </w:r>
+      <w:r>
+        <w:rPr>
+          <w:color w:val="auto"/>
+          <w:sz w:val="24"/>
+          <w:szCs w:val="24"/>
+        </w:rPr>
+        <w:tab/>
+      </w:r>
+      <w:r>
+        <w:rPr>
+          <w:color w:val="auto"/>
+          <w:sz w:val="24"/>
+          <w:szCs w:val="24"/>
+        </w:rPr>
+        <w:tab/>
+      </w:r>
+      <w:r>
+        <w:rPr>
+          <w:color w:val="auto"/>
+          <w:sz w:val="24"/>
+          <w:szCs w:val="24"/>
+          <w:lang w:val="de-DE"/>
+        </w:rPr>
+        <w:t>Use Case Name: {</w:t>
+      </w:r>
+      <w:r>
+        <w:rPr>
+          <w:color w:val="auto"/>
+          <w:sz w:val="24"/>
+          <w:szCs w:val="24"/>
+          <w:u w:color="7030A0"/>
+        </w:rPr>
+        <w:t xml:space="preserve">Has access to code, allowed to make changes to </w:t>
+      </w:r>
+    </w:p>
+    <w:p>
+      <w:pPr>
+        <w:pStyle w:val="BodyA"/>
+        <w:ind w:left="2880" w:firstLine="720"/>
+        <w:rPr>
+          <w:color w:val="auto"/>
+          <w:sz w:val="24"/>
+          <w:szCs w:val="24"/>
+        </w:rPr>
+      </w:pPr>
+      <w:r>
+        <w:rPr>
+          <w:color w:val="auto"/>
+          <w:sz w:val="24"/>
+          <w:szCs w:val="24"/>
+          <w:u w:color="7030A0"/>
+        </w:rPr>
+        <w:t>program and update as needed</w:t>
+      </w:r>
+      <w:r>
+        <w:rPr>
+          <w:color w:val="auto"/>
+          <w:sz w:val="24"/>
+          <w:szCs w:val="24"/>
+        </w:rPr>
+        <w:t>.}</w:t>
+      </w:r>
+    </w:p>
+    <w:p>
+      <w:pPr>
+        <w:pStyle w:val="BodyA"/>
+        <w:rPr>
+          <w:color w:val="auto"/>
+          <w:sz w:val="24"/>
+          <w:szCs w:val="24"/>
+        </w:rPr>
+      </w:pPr>
+      <w:r>
+        <w:rPr>
+          <w:rFonts w:ascii="Arial Unicode MS" w:hAnsi="Arial Unicode MS"/>
+          <w:color w:val="auto"/>
+          <w:sz w:val="24"/>
+          <w:szCs w:val="24"/>
+        </w:rPr>
+        <w:br/>
+      </w:r>
+      <w:r>
+        <w:rPr>
+          <w:color w:val="auto"/>
+          <w:sz w:val="24"/>
+          <w:szCs w:val="24"/>
+        </w:rPr>
+        <w:tab/>
+      </w:r>
+      <w:r>
+        <w:rPr>
+          <w:color w:val="auto"/>
+          <w:sz w:val="24"/>
+          <w:szCs w:val="24"/>
+        </w:rPr>
+        <w:tab/>
+        <w:t>Relevant Requirements: * {</w:t>
+      </w:r>
+      <w:r>
+        <w:rPr>
+          <w:color w:val="auto"/>
+          <w:sz w:val="24"/>
+          <w:szCs w:val="24"/>
+        </w:rPr>
+        <w:t xml:space="preserve">This programmed is designed in a way that </w:t>
+      </w:r>
+    </w:p>
+    <w:p>
+      <w:pPr>
+        <w:pStyle w:val="BodyA"/>
+        <w:ind w:left="3600" w:firstLine="720"/>
+        <w:rPr>
+          <w:color w:val="auto"/>
+          <w:sz w:val="24"/>
+          <w:szCs w:val="24"/>
+          <w:u w:color="7030A0"/>
+        </w:rPr>
+      </w:pPr>
+      <w:r>
+        <w:rPr>
+          <w:color w:val="auto"/>
+          <w:sz w:val="24"/>
+          <w:szCs w:val="24"/>
+        </w:rPr>
+        <w:t>developers can have access to it.</w:t>
+      </w:r>
+    </w:p>
+    <w:p>
+      <w:pPr>
+        <w:pStyle w:val="BodyA"/>
+        <w:ind w:left="4320"/>
+        <w:rPr>
+          <w:color w:val="auto"/>
+          <w:sz w:val="24"/>
+          <w:szCs w:val="24"/>
+        </w:rPr>
+      </w:pPr>
+      <w:r>
+        <w:rPr>
+          <w:color w:val="auto"/>
+          <w:sz w:val="24"/>
+          <w:szCs w:val="24"/>
+          <w:u w:color="7030A0"/>
+        </w:rPr>
+        <w:t xml:space="preserve"> Also be able to code the program and all features listed correctly</w:t>
+      </w:r>
+      <w:r>
+        <w:rPr>
+          <w:color w:val="auto"/>
+          <w:sz w:val="24"/>
+          <w:szCs w:val="24"/>
+        </w:rPr>
+        <w:t>}</w:t>
+      </w:r>
+    </w:p>
+    <w:p>
+      <w:pPr>
+        <w:pStyle w:val="BodyA"/>
+        <w:rPr>
+          <w:color w:val="auto"/>
+          <w:sz w:val="24"/>
+          <w:szCs w:val="24"/>
+        </w:rPr>
+      </w:pPr>
+      <w:r>
+        <w:rPr>
+          <w:rFonts w:ascii="Arial Unicode MS" w:hAnsi="Arial Unicode MS"/>
+          <w:color w:val="auto"/>
+          <w:sz w:val="24"/>
+          <w:szCs w:val="24"/>
+        </w:rPr>
+        <w:br/>
+      </w:r>
+      <w:r>
+        <w:rPr>
+          <w:color w:val="auto"/>
+          <w:sz w:val="24"/>
+          <w:szCs w:val="24"/>
+        </w:rPr>
+        <w:tab/>
+      </w:r>
+      <w:r>
+        <w:rPr>
+          <w:color w:val="auto"/>
+          <w:sz w:val="24"/>
+          <w:szCs w:val="24"/>
+        </w:rPr>
+        <w:tab/>
+        <w:t>Primary Actor: {</w:t>
+      </w:r>
+      <w:r>
+        <w:rPr>
+          <w:color w:val="auto"/>
+          <w:sz w:val="24"/>
+          <w:szCs w:val="24"/>
+          <w:u w:color="7030A0"/>
+        </w:rPr>
+        <w:t>Developer }</w:t>
+      </w:r>
+    </w:p>
+    <w:p>
+      <w:pPr>
+        <w:pStyle w:val="BodyA"/>
+        <w:rPr>
+          <w:color w:val="auto"/>
+          <w:sz w:val="24"/>
+          <w:szCs w:val="24"/>
+          <w:u w:color="7030A0"/>
+        </w:rPr>
+      </w:pPr>
+      <w:r>
+        <w:rPr>
+          <w:rFonts w:ascii="Arial Unicode MS" w:hAnsi="Arial Unicode MS"/>
+          <w:color w:val="auto"/>
+          <w:sz w:val="24"/>
+          <w:szCs w:val="24"/>
+        </w:rPr>
+        <w:br/>
+      </w:r>
+      <w:r>
+        <w:rPr>
+          <w:color w:val="auto"/>
+          <w:sz w:val="24"/>
+          <w:szCs w:val="24"/>
+        </w:rPr>
+        <w:tab/>
+      </w:r>
+      <w:r>
+        <w:rPr>
+          <w:color w:val="auto"/>
+          <w:sz w:val="24"/>
+          <w:szCs w:val="24"/>
+        </w:rPr>
+        <w:tab/>
+      </w:r>
       <w:r>
         <w:rPr>
           <w:color w:val="auto"/>
@@ -4397,9 +6303,144 @@
           <w:szCs w:val="24"/>
           <w:lang w:val="fr-FR"/>
         </w:rPr>
-        <w:t>Post-conditions</w:t>
-      </w:r>
-      <w:proofErr w:type="spellEnd"/>
+        <w:t>Pre-conditions: {</w:t>
+      </w:r>
+      <w:r>
+        <w:rPr>
+          <w:color w:val="auto"/>
+          <w:sz w:val="24"/>
+          <w:szCs w:val="24"/>
+          <w:u w:color="7030A0"/>
+        </w:rPr>
+        <w:t>should have</w:t>
+      </w:r>
+      <w:r>
+        <w:rPr>
+          <w:color w:val="auto"/>
+          <w:sz w:val="24"/>
+          <w:szCs w:val="24"/>
+          <w:u w:color="7030A0"/>
+        </w:rPr>
+        <w:t xml:space="preserve"> acc</w:t>
+      </w:r>
+      <w:r>
+        <w:rPr>
+          <w:color w:val="auto"/>
+          <w:sz w:val="24"/>
+          <w:szCs w:val="24"/>
+          <w:u w:color="7030A0"/>
+        </w:rPr>
+        <w:t xml:space="preserve">ess to the </w:t>
+      </w:r>
+      <w:r>
+        <w:rPr>
+          <w:color w:val="auto"/>
+          <w:sz w:val="24"/>
+          <w:szCs w:val="24"/>
+          <w:u w:color="7030A0"/>
+        </w:rPr>
+        <w:t>IDE</w:t>
+      </w:r>
+      <w:r>
+        <w:rPr>
+          <w:color w:val="auto"/>
+          <w:sz w:val="24"/>
+          <w:szCs w:val="24"/>
+          <w:u w:color="7030A0"/>
+        </w:rPr>
+        <w:t xml:space="preserve"> so they can update the </w:t>
+      </w:r>
+    </w:p>
+    <w:p>
+      <w:pPr>
+        <w:pStyle w:val="BodyA"/>
+        <w:ind w:left="2880" w:firstLine="720"/>
+        <w:rPr>
+          <w:color w:val="auto"/>
+          <w:sz w:val="24"/>
+          <w:szCs w:val="24"/>
+        </w:rPr>
+      </w:pPr>
+      <w:r>
+        <w:rPr>
+          <w:color w:val="auto"/>
+          <w:sz w:val="24"/>
+          <w:szCs w:val="24"/>
+          <w:u w:color="7030A0"/>
+        </w:rPr>
+        <w:t>code</w:t>
+      </w:r>
+      <w:r>
+        <w:rPr>
+          <w:color w:val="auto"/>
+          <w:sz w:val="24"/>
+          <w:szCs w:val="24"/>
+          <w:u w:color="7030A0"/>
+        </w:rPr>
+        <w:t xml:space="preserve">. </w:t>
+      </w:r>
+      <w:r>
+        <w:rPr>
+          <w:color w:val="auto"/>
+          <w:sz w:val="24"/>
+          <w:szCs w:val="24"/>
+          <w:u w:color="7030A0"/>
+        </w:rPr>
+        <w:t>}</w:t>
+      </w:r>
+      <w:r>
+        <w:rPr>
+          <w:color w:val="auto"/>
+          <w:sz w:val="24"/>
+          <w:szCs w:val="24"/>
+        </w:rPr>
+        <w:tab/>
+      </w:r>
+    </w:p>
+    <w:p>
+      <w:pPr>
+        <w:pStyle w:val="BodyA"/>
+        <w:rPr>
+          <w:color w:val="auto"/>
+          <w:sz w:val="24"/>
+          <w:szCs w:val="24"/>
+        </w:rPr>
+      </w:pPr>
+      <w:r>
+        <w:rPr>
+          <w:color w:val="auto"/>
+          <w:sz w:val="24"/>
+          <w:szCs w:val="24"/>
+        </w:rPr>
+        <w:tab/>
+        <w:t xml:space="preserve"> </w:t>
+      </w:r>
+    </w:p>
+    <w:p>
+      <w:pPr>
+        <w:pStyle w:val="BodyA"/>
+        <w:rPr>
+          <w:color w:val="auto"/>
+          <w:sz w:val="24"/>
+          <w:szCs w:val="24"/>
+        </w:rPr>
+      </w:pPr>
+      <w:r>
+        <w:rPr>
+          <w:color w:val="auto"/>
+          <w:sz w:val="24"/>
+          <w:szCs w:val="24"/>
+        </w:rPr>
+        <w:tab/>
+      </w:r>
+      <w:r>
+        <w:rPr>
+          <w:color w:val="auto"/>
+          <w:sz w:val="24"/>
+          <w:szCs w:val="24"/>
+        </w:rPr>
+        <w:tab/>
+      </w:r>
       <w:r>
         <w:rPr>
           <w:color w:val="auto"/>
@@ -4407,2078 +6448,7 @@
           <w:szCs w:val="24"/>
           <w:lang w:val="fr-FR"/>
         </w:rPr>
-        <w:t>: {</w:t>
-      </w:r>
-      <w:r>
-        <w:rPr>
-          <w:color w:val="auto"/>
-          <w:sz w:val="24"/>
-          <w:szCs w:val="24"/>
-          <w:u w:color="7030A0"/>
-        </w:rPr>
-        <w:t>Log out</w:t>
-      </w:r>
-      <w:r>
-        <w:rPr>
-          <w:color w:val="auto"/>
-          <w:sz w:val="24"/>
-          <w:szCs w:val="24"/>
-          <w:u w:color="7030A0"/>
-        </w:rPr>
-        <w:t>;</w:t>
-      </w:r>
-      <w:r>
-        <w:rPr>
-          <w:color w:val="auto"/>
-          <w:sz w:val="24"/>
-          <w:szCs w:val="24"/>
-          <w:u w:color="7030A0"/>
-        </w:rPr>
-        <w:t xml:space="preserve">  close the program</w:t>
-      </w:r>
-    </w:p>
-    <w:p>
-      <w:pPr>
-        <w:pStyle w:val="BodyA"/>
-        <w:rPr>
-          <w:color w:val="auto"/>
-          <w:sz w:val="24"/>
-          <w:szCs w:val="24"/>
-          <w:u w:color="7030A0"/>
-        </w:rPr>
-      </w:pPr>
-      <w:r>
-        <w:rPr>
-          <w:color w:val="auto"/>
-          <w:sz w:val="24"/>
-          <w:szCs w:val="24"/>
-          <w:u w:color="7030A0"/>
-        </w:rPr>
-        <w:tab/>
-      </w:r>
-      <w:r>
-        <w:rPr>
-          <w:color w:val="auto"/>
-          <w:sz w:val="24"/>
-          <w:szCs w:val="24"/>
-          <w:u w:color="7030A0"/>
-        </w:rPr>
-        <w:tab/>
-      </w:r>
-      <w:r>
-        <w:rPr>
-          <w:color w:val="auto"/>
-          <w:sz w:val="24"/>
-          <w:szCs w:val="24"/>
-          <w:u w:color="7030A0"/>
-        </w:rPr>
-        <w:tab/>
-      </w:r>
-      <w:r>
-        <w:rPr>
-          <w:color w:val="auto"/>
-          <w:sz w:val="24"/>
-          <w:szCs w:val="24"/>
-          <w:u w:color="7030A0"/>
-        </w:rPr>
-        <w:tab/>
-        <w:t xml:space="preserve">    </w:t>
-      </w:r>
-      <w:r>
-        <w:rPr>
-          <w:color w:val="auto"/>
-          <w:sz w:val="24"/>
-          <w:szCs w:val="24"/>
-          <w:u w:color="7030A0"/>
-        </w:rPr>
-        <w:t xml:space="preserve">Effects on other systems and                       </w:t>
-      </w:r>
-    </w:p>
-    <w:p>
-      <w:pPr>
-        <w:pStyle w:val="BodyA"/>
-        <w:rPr>
-          <w:color w:val="auto"/>
-          <w:sz w:val="24"/>
-          <w:szCs w:val="24"/>
-        </w:rPr>
-      </w:pPr>
-      <w:r>
-        <w:rPr>
-          <w:color w:val="auto"/>
-          <w:sz w:val="24"/>
-          <w:szCs w:val="24"/>
-          <w:u w:color="7030A0"/>
-        </w:rPr>
-        <w:t xml:space="preserve">                                                    actors may also be described</w:t>
-      </w:r>
-      <w:r>
-        <w:rPr>
-          <w:color w:val="auto"/>
-          <w:sz w:val="24"/>
-          <w:szCs w:val="24"/>
-        </w:rPr>
-        <w:t>.}</w:t>
-      </w:r>
-    </w:p>
-    <w:p>
-      <w:pPr>
-        <w:pStyle w:val="BodyA"/>
-        <w:rPr>
-          <w:color w:val="auto"/>
-          <w:sz w:val="24"/>
-          <w:szCs w:val="24"/>
-        </w:rPr>
-      </w:pPr>
-      <w:r>
-        <w:rPr>
-          <w:rFonts w:ascii="Arial Unicode MS" w:hAnsi="Arial Unicode MS"/>
-          <w:color w:val="auto"/>
-          <w:sz w:val="24"/>
-          <w:szCs w:val="24"/>
-        </w:rPr>
-        <w:br/>
-      </w:r>
-      <w:r>
-        <w:rPr>
-          <w:color w:val="auto"/>
-          <w:sz w:val="24"/>
-          <w:szCs w:val="24"/>
-        </w:rPr>
-        <w:tab/>
-      </w:r>
-      <w:r>
-        <w:rPr>
-          <w:color w:val="auto"/>
-          <w:sz w:val="24"/>
-          <w:szCs w:val="24"/>
-        </w:rPr>
-        <w:tab/>
-        <w:t>Basic Flow or Main Scenario: {</w:t>
-      </w:r>
-    </w:p>
-    <w:p>
-      <w:pPr>
-        <w:pStyle w:val="BodyA"/>
-        <w:ind w:left="3600" w:firstLine="720"/>
-        <w:rPr>
-          <w:color w:val="auto"/>
-          <w:sz w:val="24"/>
-          <w:szCs w:val="24"/>
-          <w:u w:color="7030A0"/>
-        </w:rPr>
-      </w:pPr>
-      <w:r>
-        <w:rPr>
-          <w:color w:val="auto"/>
-          <w:sz w:val="24"/>
-          <w:szCs w:val="24"/>
-          <w:u w:color="7030A0"/>
-        </w:rPr>
-        <w:t>1.User enters the login info</w:t>
-      </w:r>
-    </w:p>
-    <w:p>
-      <w:pPr>
-        <w:pStyle w:val="BodyA"/>
-        <w:ind w:left="4320"/>
-        <w:rPr>
-          <w:color w:val="auto"/>
-          <w:sz w:val="24"/>
-          <w:szCs w:val="24"/>
-          <w:u w:color="7030A0"/>
-        </w:rPr>
-      </w:pPr>
-      <w:r>
-        <w:rPr>
-          <w:color w:val="auto"/>
-          <w:sz w:val="24"/>
-          <w:szCs w:val="24"/>
-          <w:u w:color="7030A0"/>
-        </w:rPr>
-        <w:t>2. Server checks info is valid</w:t>
-      </w:r>
-      <w:r>
-        <w:rPr>
-          <w:color w:val="auto"/>
-          <w:sz w:val="24"/>
-          <w:szCs w:val="24"/>
-          <w:u w:color="7030A0"/>
-        </w:rPr>
-        <w:t xml:space="preserve"> and </w:t>
-      </w:r>
-      <w:r>
-        <w:rPr>
-          <w:color w:val="auto"/>
-          <w:sz w:val="24"/>
-          <w:szCs w:val="24"/>
-          <w:u w:color="7030A0"/>
-        </w:rPr>
-        <w:t>return</w:t>
-      </w:r>
-      <w:r>
-        <w:rPr>
-          <w:color w:val="auto"/>
-          <w:sz w:val="24"/>
-          <w:szCs w:val="24"/>
-          <w:u w:color="7030A0"/>
-        </w:rPr>
-        <w:t>s</w:t>
-      </w:r>
-      <w:r>
-        <w:rPr>
-          <w:color w:val="auto"/>
-          <w:sz w:val="24"/>
-          <w:szCs w:val="24"/>
-          <w:u w:color="7030A0"/>
-        </w:rPr>
-        <w:t xml:space="preserve"> the check is true </w:t>
-      </w:r>
-      <w:r>
-        <w:rPr>
-          <w:color w:val="auto"/>
-          <w:sz w:val="24"/>
-          <w:szCs w:val="24"/>
-          <w:u w:color="7030A0"/>
-        </w:rPr>
-        <w:tab/>
-      </w:r>
-      <w:r>
-        <w:rPr>
-          <w:color w:val="auto"/>
-          <w:sz w:val="24"/>
-          <w:szCs w:val="24"/>
-          <w:u w:color="7030A0"/>
-        </w:rPr>
-        <w:tab/>
-      </w:r>
-      <w:r>
-        <w:rPr>
-          <w:color w:val="auto"/>
-          <w:sz w:val="24"/>
-          <w:szCs w:val="24"/>
-          <w:u w:color="7030A0"/>
-        </w:rPr>
-        <w:tab/>
-      </w:r>
-      <w:r>
-        <w:rPr>
-          <w:color w:val="auto"/>
-          <w:sz w:val="24"/>
-          <w:szCs w:val="24"/>
-          <w:u w:color="7030A0"/>
-        </w:rPr>
-        <w:tab/>
-      </w:r>
-      <w:r>
-        <w:rPr>
-          <w:color w:val="auto"/>
-          <w:sz w:val="24"/>
-          <w:szCs w:val="24"/>
-          <w:u w:color="7030A0"/>
-        </w:rPr>
-        <w:tab/>
-      </w:r>
-    </w:p>
-    <w:p>
-      <w:pPr>
-        <w:pStyle w:val="BodyA"/>
-        <w:ind w:left="4320"/>
-        <w:rPr>
-          <w:color w:val="auto"/>
-          <w:sz w:val="24"/>
-          <w:szCs w:val="24"/>
-          <w:u w:color="7030A0"/>
-        </w:rPr>
-      </w:pPr>
-      <w:r>
-        <w:rPr>
-          <w:color w:val="auto"/>
-          <w:sz w:val="24"/>
-          <w:szCs w:val="24"/>
-          <w:u w:color="7030A0"/>
-        </w:rPr>
-        <w:t>3. Allowing user access to the chat room and account details</w:t>
-      </w:r>
-    </w:p>
-    <w:p>
-      <w:pPr>
-        <w:pStyle w:val="BodyA"/>
-        <w:rPr>
-          <w:color w:val="auto"/>
-          <w:sz w:val="24"/>
-          <w:szCs w:val="24"/>
-          <w:u w:color="7030A0"/>
-        </w:rPr>
-      </w:pPr>
-      <w:r>
-        <w:rPr>
-          <w:color w:val="auto"/>
-          <w:sz w:val="24"/>
-          <w:szCs w:val="24"/>
-          <w:u w:color="7030A0"/>
-        </w:rPr>
-        <w:tab/>
-      </w:r>
-      <w:r>
-        <w:rPr>
-          <w:color w:val="auto"/>
-          <w:sz w:val="24"/>
-          <w:szCs w:val="24"/>
-          <w:u w:color="7030A0"/>
-        </w:rPr>
-        <w:tab/>
-      </w:r>
-      <w:r>
-        <w:rPr>
-          <w:color w:val="auto"/>
-          <w:sz w:val="24"/>
-          <w:szCs w:val="24"/>
-          <w:u w:color="7030A0"/>
-        </w:rPr>
-        <w:tab/>
-      </w:r>
-      <w:r>
-        <w:rPr>
-          <w:color w:val="auto"/>
-          <w:sz w:val="24"/>
-          <w:szCs w:val="24"/>
-          <w:u w:color="7030A0"/>
-        </w:rPr>
-        <w:tab/>
-      </w:r>
-      <w:r>
-        <w:rPr>
-          <w:color w:val="auto"/>
-          <w:sz w:val="24"/>
-          <w:szCs w:val="24"/>
-          <w:u w:color="7030A0"/>
-        </w:rPr>
-        <w:tab/>
-      </w:r>
-      <w:r>
-        <w:rPr>
-          <w:color w:val="auto"/>
-          <w:sz w:val="24"/>
-          <w:szCs w:val="24"/>
-          <w:u w:color="7030A0"/>
-        </w:rPr>
-        <w:tab/>
-        <w:t>4.Lookup</w:t>
-      </w:r>
-      <w:r>
-        <w:rPr>
-          <w:color w:val="auto"/>
-          <w:sz w:val="24"/>
-          <w:szCs w:val="24"/>
-          <w:u w:color="7030A0"/>
-        </w:rPr>
-        <w:t xml:space="preserve"> f</w:t>
-      </w:r>
-      <w:r>
-        <w:rPr>
-          <w:color w:val="auto"/>
-          <w:sz w:val="24"/>
-          <w:szCs w:val="24"/>
-          <w:u w:color="7030A0"/>
-        </w:rPr>
-        <w:t xml:space="preserve">riends to </w:t>
-      </w:r>
-      <w:r>
-        <w:rPr>
-          <w:color w:val="auto"/>
-          <w:sz w:val="24"/>
-          <w:szCs w:val="24"/>
-          <w:u w:color="7030A0"/>
-        </w:rPr>
-        <w:t>a</w:t>
-      </w:r>
-      <w:r>
-        <w:rPr>
-          <w:color w:val="auto"/>
-          <w:sz w:val="24"/>
-          <w:szCs w:val="24"/>
-          <w:u w:color="7030A0"/>
-        </w:rPr>
-        <w:t>dd</w:t>
-      </w:r>
-    </w:p>
-    <w:p>
-      <w:pPr>
-        <w:pStyle w:val="BodyA"/>
-        <w:rPr>
-          <w:color w:val="auto"/>
-          <w:sz w:val="24"/>
-          <w:szCs w:val="24"/>
-          <w:u w:color="7030A0"/>
-        </w:rPr>
-      </w:pPr>
-      <w:r>
-        <w:rPr>
-          <w:color w:val="auto"/>
-          <w:sz w:val="24"/>
-          <w:szCs w:val="24"/>
-          <w:u w:color="7030A0"/>
-        </w:rPr>
-        <w:tab/>
-      </w:r>
-      <w:r>
-        <w:rPr>
-          <w:color w:val="auto"/>
-          <w:sz w:val="24"/>
-          <w:szCs w:val="24"/>
-          <w:u w:color="7030A0"/>
-        </w:rPr>
-        <w:tab/>
-      </w:r>
-      <w:r>
-        <w:rPr>
-          <w:color w:val="auto"/>
-          <w:sz w:val="24"/>
-          <w:szCs w:val="24"/>
-          <w:u w:color="7030A0"/>
-        </w:rPr>
-        <w:tab/>
-      </w:r>
-      <w:r>
-        <w:rPr>
-          <w:color w:val="auto"/>
-          <w:sz w:val="24"/>
-          <w:szCs w:val="24"/>
-          <w:u w:color="7030A0"/>
-        </w:rPr>
-        <w:tab/>
-      </w:r>
-      <w:r>
-        <w:rPr>
-          <w:color w:val="auto"/>
-          <w:sz w:val="24"/>
-          <w:szCs w:val="24"/>
-          <w:u w:color="7030A0"/>
-        </w:rPr>
-        <w:tab/>
-      </w:r>
-      <w:r>
-        <w:rPr>
-          <w:color w:val="auto"/>
-          <w:sz w:val="24"/>
-          <w:szCs w:val="24"/>
-          <w:u w:color="7030A0"/>
-        </w:rPr>
-        <w:tab/>
-        <w:t>5.</w:t>
-      </w:r>
-      <w:r>
-        <w:rPr>
-          <w:color w:val="auto"/>
-          <w:sz w:val="24"/>
-          <w:szCs w:val="24"/>
-          <w:u w:color="7030A0"/>
-        </w:rPr>
-        <w:t xml:space="preserve"> System finds and connects user </w:t>
-      </w:r>
-    </w:p>
-    <w:p>
-      <w:pPr>
-        <w:pStyle w:val="BodyA"/>
-        <w:ind w:left="3600" w:firstLine="720"/>
-        <w:rPr>
-          <w:color w:val="auto"/>
-          <w:sz w:val="24"/>
-          <w:szCs w:val="24"/>
-          <w:u w:color="7030A0"/>
-        </w:rPr>
-      </w:pPr>
-      <w:r>
-        <w:rPr>
-          <w:color w:val="auto"/>
-          <w:sz w:val="24"/>
-          <w:szCs w:val="24"/>
-          <w:u w:color="7030A0"/>
-        </w:rPr>
-        <w:t>w</w:t>
-      </w:r>
-      <w:r>
-        <w:rPr>
-          <w:color w:val="auto"/>
-          <w:sz w:val="24"/>
-          <w:szCs w:val="24"/>
-          <w:u w:color="7030A0"/>
-        </w:rPr>
-        <w:t>ith</w:t>
-      </w:r>
-      <w:r>
-        <w:rPr>
-          <w:color w:val="auto"/>
-          <w:sz w:val="24"/>
-          <w:szCs w:val="24"/>
-          <w:u w:color="7030A0"/>
-        </w:rPr>
-        <w:t xml:space="preserve"> a</w:t>
-      </w:r>
-      <w:r>
-        <w:rPr>
-          <w:color w:val="auto"/>
-          <w:sz w:val="24"/>
-          <w:szCs w:val="24"/>
-          <w:u w:color="7030A0"/>
-        </w:rPr>
-        <w:t xml:space="preserve"> friend</w:t>
-      </w:r>
-    </w:p>
-    <w:p>
-      <w:pPr>
-        <w:pStyle w:val="BodyA"/>
-        <w:rPr>
-          <w:color w:val="auto"/>
-          <w:sz w:val="24"/>
-          <w:szCs w:val="24"/>
-          <w:u w:color="7030A0"/>
-        </w:rPr>
-      </w:pPr>
-      <w:r>
-        <w:rPr>
-          <w:color w:val="auto"/>
-          <w:sz w:val="24"/>
-          <w:szCs w:val="24"/>
-          <w:u w:color="7030A0"/>
-        </w:rPr>
-        <w:tab/>
-      </w:r>
-      <w:r>
-        <w:rPr>
-          <w:color w:val="auto"/>
-          <w:sz w:val="24"/>
-          <w:szCs w:val="24"/>
-          <w:u w:color="7030A0"/>
-        </w:rPr>
-        <w:tab/>
-      </w:r>
-      <w:r>
-        <w:rPr>
-          <w:color w:val="auto"/>
-          <w:sz w:val="24"/>
-          <w:szCs w:val="24"/>
-          <w:u w:color="7030A0"/>
-        </w:rPr>
-        <w:tab/>
-      </w:r>
-      <w:r>
-        <w:rPr>
-          <w:color w:val="auto"/>
-          <w:sz w:val="24"/>
-          <w:szCs w:val="24"/>
-          <w:u w:color="7030A0"/>
-        </w:rPr>
-        <w:tab/>
-      </w:r>
-      <w:r>
-        <w:rPr>
-          <w:color w:val="auto"/>
-          <w:sz w:val="24"/>
-          <w:szCs w:val="24"/>
-          <w:u w:color="7030A0"/>
-        </w:rPr>
-        <w:tab/>
-      </w:r>
-      <w:r>
-        <w:rPr>
-          <w:color w:val="auto"/>
-          <w:sz w:val="24"/>
-          <w:szCs w:val="24"/>
-          <w:u w:color="7030A0"/>
-        </w:rPr>
-        <w:tab/>
-        <w:t>6.Allows access to chat</w:t>
-      </w:r>
-    </w:p>
-    <w:p>
-      <w:pPr>
-        <w:pStyle w:val="BodyA"/>
-        <w:rPr>
-          <w:color w:val="auto"/>
-          <w:sz w:val="24"/>
-          <w:szCs w:val="24"/>
-          <w:u w:color="7030A0"/>
-        </w:rPr>
-      </w:pPr>
-      <w:r>
-        <w:rPr>
-          <w:color w:val="auto"/>
-          <w:sz w:val="24"/>
-          <w:szCs w:val="24"/>
-          <w:u w:color="7030A0"/>
-        </w:rPr>
-        <w:tab/>
-      </w:r>
-      <w:r>
-        <w:rPr>
-          <w:color w:val="auto"/>
-          <w:sz w:val="24"/>
-          <w:szCs w:val="24"/>
-          <w:u w:color="7030A0"/>
-        </w:rPr>
-        <w:tab/>
-      </w:r>
-      <w:r>
-        <w:rPr>
-          <w:color w:val="auto"/>
-          <w:sz w:val="24"/>
-          <w:szCs w:val="24"/>
-          <w:u w:color="7030A0"/>
-        </w:rPr>
-        <w:tab/>
-      </w:r>
-      <w:r>
-        <w:rPr>
-          <w:color w:val="auto"/>
-          <w:sz w:val="24"/>
-          <w:szCs w:val="24"/>
-          <w:u w:color="7030A0"/>
-        </w:rPr>
-        <w:tab/>
-      </w:r>
-      <w:r>
-        <w:rPr>
-          <w:color w:val="auto"/>
-          <w:sz w:val="24"/>
-          <w:szCs w:val="24"/>
-          <w:u w:color="7030A0"/>
-        </w:rPr>
-        <w:tab/>
-      </w:r>
-      <w:r>
-        <w:rPr>
-          <w:color w:val="auto"/>
-          <w:sz w:val="24"/>
-          <w:szCs w:val="24"/>
-          <w:u w:color="7030A0"/>
-        </w:rPr>
-        <w:tab/>
-        <w:t xml:space="preserve">7.Log out </w:t>
-      </w:r>
-    </w:p>
-    <w:p>
-      <w:pPr>
-        <w:pStyle w:val="BodyA"/>
-        <w:rPr>
-          <w:color w:val="auto"/>
-          <w:sz w:val="24"/>
-          <w:szCs w:val="24"/>
-          <w:u w:color="7030A0"/>
-        </w:rPr>
-      </w:pPr>
-      <w:r>
-        <w:rPr>
-          <w:color w:val="auto"/>
-          <w:sz w:val="24"/>
-          <w:szCs w:val="24"/>
-          <w:u w:color="7030A0"/>
-        </w:rPr>
-        <w:tab/>
-      </w:r>
-      <w:r>
-        <w:rPr>
-          <w:color w:val="auto"/>
-          <w:sz w:val="24"/>
-          <w:szCs w:val="24"/>
-          <w:u w:color="7030A0"/>
-        </w:rPr>
-        <w:tab/>
-      </w:r>
-      <w:r>
-        <w:rPr>
-          <w:color w:val="auto"/>
-          <w:sz w:val="24"/>
-          <w:szCs w:val="24"/>
-          <w:u w:color="7030A0"/>
-        </w:rPr>
-        <w:tab/>
-      </w:r>
-      <w:r>
-        <w:rPr>
-          <w:color w:val="auto"/>
-          <w:sz w:val="24"/>
-          <w:szCs w:val="24"/>
-          <w:u w:color="7030A0"/>
-        </w:rPr>
-        <w:tab/>
-      </w:r>
-      <w:r>
-        <w:rPr>
-          <w:color w:val="auto"/>
-          <w:sz w:val="24"/>
-          <w:szCs w:val="24"/>
-          <w:u w:color="7030A0"/>
-        </w:rPr>
-        <w:tab/>
-      </w:r>
-      <w:r>
-        <w:rPr>
-          <w:color w:val="auto"/>
-          <w:sz w:val="24"/>
-          <w:szCs w:val="24"/>
-          <w:u w:color="7030A0"/>
-        </w:rPr>
-        <w:tab/>
-        <w:t xml:space="preserve">8.System </w:t>
-      </w:r>
-      <w:r>
-        <w:rPr>
-          <w:color w:val="auto"/>
-          <w:sz w:val="24"/>
-          <w:szCs w:val="24"/>
-          <w:u w:color="7030A0"/>
-        </w:rPr>
-        <w:t>saves data</w:t>
-      </w:r>
-      <w:r>
-        <w:rPr>
-          <w:color w:val="auto"/>
-          <w:sz w:val="24"/>
-          <w:szCs w:val="24"/>
-          <w:u w:color="7030A0"/>
-        </w:rPr>
-        <w:t xml:space="preserve"> and chat</w:t>
-      </w:r>
-    </w:p>
-    <w:p>
-      <w:pPr>
-        <w:pStyle w:val="BodyA"/>
-        <w:rPr>
-          <w:color w:val="auto"/>
-          <w:sz w:val="24"/>
-          <w:szCs w:val="24"/>
-        </w:rPr>
-      </w:pPr>
-      <w:r>
-        <w:rPr>
-          <w:color w:val="auto"/>
-          <w:sz w:val="24"/>
-          <w:szCs w:val="24"/>
-        </w:rPr>
-        <w:tab/>
-      </w:r>
-      <w:r>
-        <w:rPr>
-          <w:color w:val="auto"/>
-          <w:sz w:val="24"/>
-          <w:szCs w:val="24"/>
-        </w:rPr>
-        <w:tab/>
-      </w:r>
-      <w:r>
-        <w:rPr>
-          <w:color w:val="auto"/>
-          <w:sz w:val="24"/>
-          <w:szCs w:val="24"/>
-        </w:rPr>
-        <w:tab/>
-      </w:r>
-      <w:r>
-        <w:rPr>
-          <w:color w:val="auto"/>
-          <w:sz w:val="24"/>
-          <w:szCs w:val="24"/>
-        </w:rPr>
-        <w:tab/>
-      </w:r>
-      <w:r>
-        <w:rPr>
-          <w:color w:val="auto"/>
-          <w:sz w:val="24"/>
-          <w:szCs w:val="24"/>
-        </w:rPr>
-        <w:tab/>
-      </w:r>
-      <w:r>
-        <w:rPr>
-          <w:color w:val="auto"/>
-          <w:sz w:val="24"/>
-          <w:szCs w:val="24"/>
-        </w:rPr>
-        <w:tab/>
-        <w:t>}</w:t>
-      </w:r>
-    </w:p>
-    <w:p>
-      <w:pPr>
-        <w:pStyle w:val="BodyA"/>
-        <w:rPr>
-          <w:color w:val="auto"/>
-          <w:sz w:val="24"/>
-          <w:szCs w:val="24"/>
-        </w:rPr>
-      </w:pPr>
-      <w:r>
-        <w:rPr>
-          <w:rFonts w:ascii="Arial Unicode MS" w:hAnsi="Arial Unicode MS"/>
-          <w:color w:val="auto"/>
-          <w:sz w:val="24"/>
-          <w:szCs w:val="24"/>
-        </w:rPr>
-        <w:br/>
-      </w:r>
-      <w:r>
-        <w:rPr>
-          <w:color w:val="auto"/>
-          <w:sz w:val="24"/>
-          <w:szCs w:val="24"/>
-        </w:rPr>
-        <w:tab/>
-      </w:r>
-      <w:r>
-        <w:rPr>
-          <w:color w:val="auto"/>
-          <w:sz w:val="24"/>
-          <w:szCs w:val="24"/>
-        </w:rPr>
-        <w:tab/>
-        <w:t>Extensions or Alternate Flows: {</w:t>
-      </w:r>
-    </w:p>
-    <w:p>
-      <w:pPr>
-        <w:pStyle w:val="BodyA"/>
-        <w:ind w:left="4320"/>
-        <w:rPr>
-          <w:color w:val="auto"/>
-          <w:sz w:val="24"/>
-          <w:szCs w:val="24"/>
-          <w:u w:color="7030A0"/>
-        </w:rPr>
-      </w:pPr>
-      <w:r>
-        <w:rPr>
-          <w:color w:val="auto"/>
-          <w:sz w:val="24"/>
-          <w:szCs w:val="24"/>
-          <w:u w:color="7030A0"/>
-        </w:rPr>
-        <w:t xml:space="preserve">1. User Enters Login Info Incorrectly </w:t>
-      </w:r>
-    </w:p>
-    <w:p>
-      <w:pPr>
-        <w:pStyle w:val="BodyA"/>
-        <w:rPr>
-          <w:color w:val="auto"/>
-          <w:sz w:val="24"/>
-          <w:szCs w:val="24"/>
-          <w:u w:color="7030A0"/>
-        </w:rPr>
-      </w:pPr>
-      <w:r>
-        <w:rPr>
-          <w:color w:val="auto"/>
-          <w:sz w:val="24"/>
-          <w:szCs w:val="24"/>
-          <w:u w:color="7030A0"/>
-        </w:rPr>
-        <w:tab/>
-      </w:r>
-      <w:r>
-        <w:rPr>
-          <w:color w:val="auto"/>
-          <w:sz w:val="24"/>
-          <w:szCs w:val="24"/>
-          <w:u w:color="7030A0"/>
-        </w:rPr>
-        <w:tab/>
-      </w:r>
-      <w:r>
-        <w:rPr>
-          <w:color w:val="auto"/>
-          <w:sz w:val="24"/>
-          <w:szCs w:val="24"/>
-          <w:u w:color="7030A0"/>
-        </w:rPr>
-        <w:tab/>
-      </w:r>
-      <w:r>
-        <w:rPr>
-          <w:color w:val="auto"/>
-          <w:sz w:val="24"/>
-          <w:szCs w:val="24"/>
-          <w:u w:color="7030A0"/>
-        </w:rPr>
-        <w:tab/>
-      </w:r>
-      <w:r>
-        <w:rPr>
-          <w:color w:val="auto"/>
-          <w:sz w:val="24"/>
-          <w:szCs w:val="24"/>
-          <w:u w:color="7030A0"/>
-        </w:rPr>
-        <w:tab/>
-        <w:t xml:space="preserve">         </w:t>
-      </w:r>
-      <w:r>
-        <w:rPr>
-          <w:color w:val="auto"/>
-          <w:sz w:val="24"/>
-          <w:szCs w:val="24"/>
-          <w:u w:color="7030A0"/>
-        </w:rPr>
-        <w:tab/>
-        <w:t>2. Server Checks info and returns False</w:t>
-      </w:r>
-      <w:r>
-        <w:rPr>
-          <w:color w:val="auto"/>
-          <w:sz w:val="24"/>
-          <w:szCs w:val="24"/>
-          <w:u w:color="7030A0"/>
-        </w:rPr>
-        <w:tab/>
-      </w:r>
-    </w:p>
-    <w:p>
-      <w:pPr>
-        <w:pStyle w:val="BodyA"/>
-        <w:rPr>
-          <w:color w:val="auto"/>
-          <w:sz w:val="24"/>
-          <w:szCs w:val="24"/>
-          <w:u w:color="7030A0"/>
-        </w:rPr>
-      </w:pPr>
-      <w:r>
-        <w:rPr>
-          <w:color w:val="auto"/>
-          <w:sz w:val="24"/>
-          <w:szCs w:val="24"/>
-          <w:u w:color="7030A0"/>
-        </w:rPr>
-        <w:tab/>
-      </w:r>
-      <w:r>
-        <w:rPr>
-          <w:color w:val="auto"/>
-          <w:sz w:val="24"/>
-          <w:szCs w:val="24"/>
-          <w:u w:color="7030A0"/>
-        </w:rPr>
-        <w:tab/>
-      </w:r>
-      <w:r>
-        <w:rPr>
-          <w:color w:val="auto"/>
-          <w:sz w:val="24"/>
-          <w:szCs w:val="24"/>
-          <w:u w:color="7030A0"/>
-        </w:rPr>
-        <w:tab/>
-      </w:r>
-      <w:r>
-        <w:rPr>
-          <w:color w:val="auto"/>
-          <w:sz w:val="24"/>
-          <w:szCs w:val="24"/>
-          <w:u w:color="7030A0"/>
-        </w:rPr>
-        <w:tab/>
-      </w:r>
-      <w:r>
-        <w:rPr>
-          <w:color w:val="auto"/>
-          <w:sz w:val="24"/>
-          <w:szCs w:val="24"/>
-          <w:u w:color="7030A0"/>
-        </w:rPr>
-        <w:tab/>
-        <w:t xml:space="preserve">         </w:t>
-      </w:r>
-      <w:r>
-        <w:rPr>
-          <w:color w:val="auto"/>
-          <w:sz w:val="24"/>
-          <w:szCs w:val="24"/>
-          <w:u w:color="7030A0"/>
-        </w:rPr>
-        <w:tab/>
-        <w:t xml:space="preserve">3. User enters wrong information 3 times in </w:t>
-      </w:r>
-    </w:p>
-    <w:p>
-      <w:pPr>
-        <w:pStyle w:val="BodyA"/>
-        <w:ind w:left="4320"/>
-        <w:rPr>
-          <w:color w:val="auto"/>
-          <w:sz w:val="24"/>
-          <w:szCs w:val="24"/>
-          <w:u w:color="7030A0"/>
-        </w:rPr>
-      </w:pPr>
-      <w:r>
-        <w:rPr>
-          <w:color w:val="auto"/>
-          <w:sz w:val="24"/>
-          <w:szCs w:val="24"/>
-          <w:u w:color="7030A0"/>
-        </w:rPr>
-        <w:t>row</w:t>
-      </w:r>
-    </w:p>
-    <w:p>
-      <w:pPr>
-        <w:pStyle w:val="BodyA"/>
-        <w:rPr>
-          <w:color w:val="auto"/>
-          <w:sz w:val="24"/>
-          <w:szCs w:val="24"/>
-          <w:u w:color="7030A0"/>
-        </w:rPr>
-      </w:pPr>
-      <w:r>
-        <w:rPr>
-          <w:color w:val="auto"/>
-          <w:sz w:val="24"/>
-          <w:szCs w:val="24"/>
-          <w:u w:color="7030A0"/>
-        </w:rPr>
-        <w:tab/>
-      </w:r>
-      <w:r>
-        <w:rPr>
-          <w:color w:val="auto"/>
-          <w:sz w:val="24"/>
-          <w:szCs w:val="24"/>
-          <w:u w:color="7030A0"/>
-        </w:rPr>
-        <w:tab/>
-      </w:r>
-      <w:r>
-        <w:rPr>
-          <w:color w:val="auto"/>
-          <w:sz w:val="24"/>
-          <w:szCs w:val="24"/>
-          <w:u w:color="7030A0"/>
-        </w:rPr>
-        <w:tab/>
-      </w:r>
-      <w:r>
-        <w:rPr>
-          <w:color w:val="auto"/>
-          <w:sz w:val="24"/>
-          <w:szCs w:val="24"/>
-          <w:u w:color="7030A0"/>
-        </w:rPr>
-        <w:tab/>
-      </w:r>
-      <w:r>
-        <w:rPr>
-          <w:color w:val="auto"/>
-          <w:sz w:val="24"/>
-          <w:szCs w:val="24"/>
-          <w:u w:color="7030A0"/>
-        </w:rPr>
-        <w:tab/>
-        <w:t xml:space="preserve">         </w:t>
-      </w:r>
-      <w:r>
-        <w:rPr>
-          <w:color w:val="auto"/>
-          <w:sz w:val="24"/>
-          <w:szCs w:val="24"/>
-          <w:u w:color="7030A0"/>
-        </w:rPr>
-        <w:tab/>
-        <w:t>4.System Prompts user to reset password</w:t>
-      </w:r>
-    </w:p>
-    <w:p>
-      <w:pPr>
-        <w:pStyle w:val="BodyA"/>
-        <w:rPr>
-          <w:color w:val="auto"/>
-          <w:sz w:val="24"/>
-          <w:szCs w:val="24"/>
-          <w:u w:color="7030A0"/>
-        </w:rPr>
-      </w:pPr>
-      <w:r>
-        <w:rPr>
-          <w:color w:val="auto"/>
-          <w:sz w:val="24"/>
-          <w:szCs w:val="24"/>
-          <w:u w:color="7030A0"/>
-        </w:rPr>
-        <w:tab/>
-      </w:r>
-      <w:r>
-        <w:rPr>
-          <w:color w:val="auto"/>
-          <w:sz w:val="24"/>
-          <w:szCs w:val="24"/>
-          <w:u w:color="7030A0"/>
-        </w:rPr>
-        <w:tab/>
-      </w:r>
-      <w:r>
-        <w:rPr>
-          <w:color w:val="auto"/>
-          <w:sz w:val="24"/>
-          <w:szCs w:val="24"/>
-          <w:u w:color="7030A0"/>
-        </w:rPr>
-        <w:tab/>
-      </w:r>
-      <w:r>
-        <w:rPr>
-          <w:color w:val="auto"/>
-          <w:sz w:val="24"/>
-          <w:szCs w:val="24"/>
-          <w:u w:color="7030A0"/>
-        </w:rPr>
-        <w:tab/>
-      </w:r>
-      <w:r>
-        <w:rPr>
-          <w:color w:val="auto"/>
-          <w:sz w:val="24"/>
-          <w:szCs w:val="24"/>
-          <w:u w:color="7030A0"/>
-        </w:rPr>
-        <w:tab/>
-        <w:t xml:space="preserve">        </w:t>
-      </w:r>
-      <w:r>
-        <w:rPr>
-          <w:color w:val="auto"/>
-          <w:sz w:val="24"/>
-          <w:szCs w:val="24"/>
-          <w:u w:color="7030A0"/>
-        </w:rPr>
-        <w:tab/>
-        <w:t>5.User enters new password</w:t>
-      </w:r>
-    </w:p>
-    <w:p>
-      <w:pPr>
-        <w:pStyle w:val="BodyA"/>
-        <w:rPr>
-          <w:color w:val="auto"/>
-          <w:sz w:val="24"/>
-          <w:szCs w:val="24"/>
-          <w:u w:color="7030A0"/>
-        </w:rPr>
-      </w:pPr>
-      <w:r>
-        <w:rPr>
-          <w:color w:val="auto"/>
-          <w:sz w:val="24"/>
-          <w:szCs w:val="24"/>
-          <w:u w:color="7030A0"/>
-        </w:rPr>
-        <w:lastRenderedPageBreak/>
-        <w:tab/>
-      </w:r>
-      <w:r>
-        <w:rPr>
-          <w:color w:val="auto"/>
-          <w:sz w:val="24"/>
-          <w:szCs w:val="24"/>
-          <w:u w:color="7030A0"/>
-        </w:rPr>
-        <w:tab/>
-      </w:r>
-      <w:r>
-        <w:rPr>
-          <w:color w:val="auto"/>
-          <w:sz w:val="24"/>
-          <w:szCs w:val="24"/>
-          <w:u w:color="7030A0"/>
-        </w:rPr>
-        <w:tab/>
-      </w:r>
-      <w:r>
-        <w:rPr>
-          <w:color w:val="auto"/>
-          <w:sz w:val="24"/>
-          <w:szCs w:val="24"/>
-          <w:u w:color="7030A0"/>
-        </w:rPr>
-        <w:tab/>
-      </w:r>
-      <w:r>
-        <w:rPr>
-          <w:color w:val="auto"/>
-          <w:sz w:val="24"/>
-          <w:szCs w:val="24"/>
-          <w:u w:color="7030A0"/>
-        </w:rPr>
-        <w:tab/>
-        <w:t xml:space="preserve">      </w:t>
-      </w:r>
-      <w:r>
-        <w:rPr>
-          <w:color w:val="auto"/>
-          <w:sz w:val="24"/>
-          <w:szCs w:val="24"/>
-          <w:u w:color="7030A0"/>
-        </w:rPr>
-        <w:tab/>
-        <w:t>6.system updates password</w:t>
-      </w:r>
-    </w:p>
-    <w:p>
-      <w:pPr>
-        <w:pStyle w:val="BodyA"/>
-        <w:rPr>
-          <w:color w:val="auto"/>
-          <w:sz w:val="24"/>
-          <w:szCs w:val="24"/>
-          <w:u w:color="7030A0"/>
-        </w:rPr>
-      </w:pPr>
-      <w:r>
-        <w:rPr>
-          <w:color w:val="auto"/>
-          <w:sz w:val="24"/>
-          <w:szCs w:val="24"/>
-          <w:u w:color="7030A0"/>
-        </w:rPr>
-        <w:tab/>
-      </w:r>
-      <w:r>
-        <w:rPr>
-          <w:color w:val="auto"/>
-          <w:sz w:val="24"/>
-          <w:szCs w:val="24"/>
-          <w:u w:color="7030A0"/>
-        </w:rPr>
-        <w:tab/>
-      </w:r>
-      <w:r>
-        <w:rPr>
-          <w:color w:val="auto"/>
-          <w:sz w:val="24"/>
-          <w:szCs w:val="24"/>
-          <w:u w:color="7030A0"/>
-        </w:rPr>
-        <w:tab/>
-      </w:r>
-      <w:r>
-        <w:rPr>
-          <w:color w:val="auto"/>
-          <w:sz w:val="24"/>
-          <w:szCs w:val="24"/>
-          <w:u w:color="7030A0"/>
-        </w:rPr>
-        <w:tab/>
-      </w:r>
-      <w:r>
-        <w:rPr>
-          <w:color w:val="auto"/>
-          <w:sz w:val="24"/>
-          <w:szCs w:val="24"/>
-          <w:u w:color="7030A0"/>
-        </w:rPr>
-        <w:tab/>
-        <w:t xml:space="preserve">      </w:t>
-      </w:r>
-      <w:r>
-        <w:rPr>
-          <w:color w:val="auto"/>
-          <w:sz w:val="24"/>
-          <w:szCs w:val="24"/>
-          <w:u w:color="7030A0"/>
-        </w:rPr>
-        <w:tab/>
-        <w:t xml:space="preserve">7.User enters new login info </w:t>
-      </w:r>
-      <w:r>
-        <w:rPr>
-          <w:color w:val="auto"/>
-          <w:sz w:val="24"/>
-          <w:szCs w:val="24"/>
-          <w:u w:color="7030A0"/>
-        </w:rPr>
-        <w:tab/>
-      </w:r>
-    </w:p>
-    <w:p>
-      <w:pPr>
-        <w:pStyle w:val="BodyA"/>
-        <w:rPr>
-          <w:color w:val="auto"/>
-          <w:sz w:val="24"/>
-          <w:szCs w:val="24"/>
-          <w:u w:color="7030A0"/>
-        </w:rPr>
-      </w:pPr>
-      <w:r>
-        <w:rPr>
-          <w:color w:val="auto"/>
-          <w:sz w:val="24"/>
-          <w:szCs w:val="24"/>
-          <w:u w:color="7030A0"/>
-        </w:rPr>
-        <w:tab/>
-      </w:r>
-      <w:r>
-        <w:rPr>
-          <w:color w:val="auto"/>
-          <w:sz w:val="24"/>
-          <w:szCs w:val="24"/>
-          <w:u w:color="7030A0"/>
-        </w:rPr>
-        <w:tab/>
-      </w:r>
-      <w:r>
-        <w:rPr>
-          <w:color w:val="auto"/>
-          <w:sz w:val="24"/>
-          <w:szCs w:val="24"/>
-          <w:u w:color="7030A0"/>
-        </w:rPr>
-        <w:tab/>
-      </w:r>
-      <w:r>
-        <w:rPr>
-          <w:color w:val="auto"/>
-          <w:sz w:val="24"/>
-          <w:szCs w:val="24"/>
-          <w:u w:color="7030A0"/>
-        </w:rPr>
-        <w:tab/>
-      </w:r>
-      <w:r>
-        <w:rPr>
-          <w:color w:val="auto"/>
-          <w:sz w:val="24"/>
-          <w:szCs w:val="24"/>
-          <w:u w:color="7030A0"/>
-        </w:rPr>
-        <w:tab/>
-      </w:r>
-      <w:r>
-        <w:rPr>
-          <w:color w:val="auto"/>
-          <w:sz w:val="24"/>
-          <w:szCs w:val="24"/>
-          <w:u w:color="7030A0"/>
-        </w:rPr>
-        <w:tab/>
-        <w:t>8 . System Checks Info returns true</w:t>
-      </w:r>
-    </w:p>
-    <w:p>
-      <w:pPr>
-        <w:pStyle w:val="BodyA"/>
-        <w:rPr>
-          <w:color w:val="auto"/>
-          <w:sz w:val="24"/>
-          <w:szCs w:val="24"/>
-          <w:u w:color="7030A0"/>
-        </w:rPr>
-      </w:pPr>
-      <w:r>
-        <w:rPr>
-          <w:color w:val="auto"/>
-          <w:sz w:val="24"/>
-          <w:szCs w:val="24"/>
-          <w:u w:color="7030A0"/>
-        </w:rPr>
-        <w:tab/>
-      </w:r>
-      <w:r>
-        <w:rPr>
-          <w:color w:val="auto"/>
-          <w:sz w:val="24"/>
-          <w:szCs w:val="24"/>
-          <w:u w:color="7030A0"/>
-        </w:rPr>
-        <w:tab/>
-      </w:r>
-      <w:r>
-        <w:rPr>
-          <w:color w:val="auto"/>
-          <w:sz w:val="24"/>
-          <w:szCs w:val="24"/>
-          <w:u w:color="7030A0"/>
-        </w:rPr>
-        <w:tab/>
-      </w:r>
-      <w:r>
-        <w:rPr>
-          <w:color w:val="auto"/>
-          <w:sz w:val="24"/>
-          <w:szCs w:val="24"/>
-          <w:u w:color="7030A0"/>
-        </w:rPr>
-        <w:tab/>
-      </w:r>
-      <w:r>
-        <w:rPr>
-          <w:color w:val="auto"/>
-          <w:sz w:val="24"/>
-          <w:szCs w:val="24"/>
-          <w:u w:color="7030A0"/>
-        </w:rPr>
-        <w:tab/>
-      </w:r>
-      <w:r>
-        <w:rPr>
-          <w:color w:val="auto"/>
-          <w:sz w:val="24"/>
-          <w:szCs w:val="24"/>
-          <w:u w:color="7030A0"/>
-        </w:rPr>
-        <w:tab/>
-        <w:t xml:space="preserve">9.repeat steps in main scenario 3 onwards </w:t>
-      </w:r>
-    </w:p>
-    <w:p>
-      <w:pPr>
-        <w:pStyle w:val="BodyA"/>
-        <w:ind w:left="3600" w:firstLine="720"/>
-        <w:rPr>
-          <w:color w:val="auto"/>
-          <w:sz w:val="24"/>
-          <w:szCs w:val="24"/>
-        </w:rPr>
-      </w:pPr>
-      <w:r>
-        <w:rPr>
-          <w:color w:val="auto"/>
-          <w:sz w:val="24"/>
-          <w:szCs w:val="24"/>
-        </w:rPr>
-        <w:t>}</w:t>
-      </w:r>
-    </w:p>
-    <w:p>
-      <w:pPr>
-        <w:pStyle w:val="BodyA"/>
-        <w:rPr>
-          <w:color w:val="auto"/>
-          <w:sz w:val="24"/>
-          <w:szCs w:val="24"/>
-          <w:u w:color="7030A0"/>
-        </w:rPr>
-      </w:pPr>
-      <w:r>
-        <w:rPr>
-          <w:rFonts w:ascii="Arial Unicode MS" w:hAnsi="Arial Unicode MS"/>
-          <w:color w:val="auto"/>
-          <w:sz w:val="24"/>
-          <w:szCs w:val="24"/>
-        </w:rPr>
-        <w:br/>
-      </w:r>
-      <w:r>
-        <w:rPr>
-          <w:color w:val="auto"/>
-          <w:sz w:val="24"/>
-          <w:szCs w:val="24"/>
-        </w:rPr>
-        <w:tab/>
-      </w:r>
-      <w:r>
-        <w:rPr>
-          <w:color w:val="auto"/>
-          <w:sz w:val="24"/>
-          <w:szCs w:val="24"/>
-        </w:rPr>
-        <w:tab/>
-      </w:r>
-      <w:r>
-        <w:rPr>
-          <w:color w:val="auto"/>
-          <w:sz w:val="24"/>
-          <w:szCs w:val="24"/>
-        </w:rPr>
-        <w:t xml:space="preserve">Exceptions: </w:t>
-      </w:r>
-      <w:r>
-        <w:rPr>
-          <w:color w:val="auto"/>
-          <w:sz w:val="24"/>
-          <w:szCs w:val="24"/>
-        </w:rPr>
-        <w:t>{</w:t>
-      </w:r>
-      <w:r>
-        <w:rPr>
-          <w:color w:val="auto"/>
-          <w:sz w:val="24"/>
-          <w:szCs w:val="24"/>
-          <w:u w:color="7030A0"/>
-        </w:rPr>
-        <w:t xml:space="preserve">      </w:t>
-      </w:r>
-      <w:r>
-        <w:rPr>
-          <w:color w:val="auto"/>
-          <w:sz w:val="24"/>
-          <w:szCs w:val="24"/>
-          <w:u w:color="7030A0"/>
-        </w:rPr>
-        <w:tab/>
-        <w:t xml:space="preserve">Incorrect password </w:t>
-      </w:r>
-    </w:p>
-    <w:p>
-      <w:pPr>
-        <w:pStyle w:val="BodyA"/>
-        <w:ind w:left="2880" w:firstLine="720"/>
-        <w:rPr>
-          <w:color w:val="auto"/>
-          <w:sz w:val="24"/>
-          <w:szCs w:val="24"/>
-          <w:u w:color="7030A0"/>
-        </w:rPr>
-      </w:pPr>
-      <w:r>
-        <w:rPr>
-          <w:color w:val="auto"/>
-          <w:sz w:val="24"/>
-          <w:szCs w:val="24"/>
-          <w:u w:color="7030A0"/>
-        </w:rPr>
-        <w:t xml:space="preserve">User not found, </w:t>
-      </w:r>
-    </w:p>
-    <w:p>
-      <w:pPr>
-        <w:pStyle w:val="BodyA"/>
-        <w:ind w:left="2880" w:firstLine="720"/>
-        <w:rPr>
-          <w:color w:val="auto"/>
-          <w:sz w:val="24"/>
-          <w:szCs w:val="24"/>
-        </w:rPr>
-      </w:pPr>
-      <w:r>
-        <w:rPr>
-          <w:color w:val="auto"/>
-          <w:sz w:val="24"/>
-          <w:szCs w:val="24"/>
-          <w:u w:color="7030A0"/>
-        </w:rPr>
-        <w:t>user offline</w:t>
-      </w:r>
-      <w:r>
-        <w:rPr>
-          <w:color w:val="auto"/>
-          <w:sz w:val="24"/>
-          <w:szCs w:val="24"/>
-        </w:rPr>
-        <w:t>.</w:t>
-      </w:r>
-    </w:p>
-    <w:p>
-      <w:pPr>
-        <w:pStyle w:val="BodyA"/>
-        <w:ind w:left="2880"/>
-        <w:rPr>
-          <w:color w:val="auto"/>
-          <w:sz w:val="24"/>
-          <w:szCs w:val="24"/>
-          <w:u w:color="7030A0"/>
-        </w:rPr>
-      </w:pPr>
-      <w:r>
-        <w:rPr>
-          <w:color w:val="auto"/>
-          <w:sz w:val="24"/>
-          <w:szCs w:val="24"/>
-        </w:rPr>
-        <w:t>}</w:t>
-      </w:r>
-      <w:r>
-        <w:rPr>
-          <w:rFonts w:ascii="Arial Unicode MS" w:hAnsi="Arial Unicode MS"/>
-          <w:color w:val="auto"/>
-          <w:sz w:val="24"/>
-          <w:szCs w:val="24"/>
-        </w:rPr>
-        <w:br/>
-      </w:r>
-      <w:r>
-        <w:rPr>
-          <w:color w:val="auto"/>
-          <w:sz w:val="24"/>
-          <w:szCs w:val="24"/>
-        </w:rPr>
-        <w:tab/>
-      </w:r>
-      <w:r>
-        <w:rPr>
-          <w:color w:val="auto"/>
-          <w:sz w:val="24"/>
-          <w:szCs w:val="24"/>
-        </w:rPr>
-        <w:tab/>
-      </w:r>
-    </w:p>
-    <w:p>
-      <w:pPr>
-        <w:pStyle w:val="BodyA"/>
-        <w:rPr>
-          <w:color w:val="auto"/>
-          <w:sz w:val="24"/>
-          <w:szCs w:val="24"/>
-          <w:u w:color="7030A0"/>
-        </w:rPr>
-      </w:pPr>
-      <w:r>
-        <w:rPr>
-          <w:color w:val="auto"/>
-          <w:sz w:val="24"/>
-          <w:szCs w:val="24"/>
-        </w:rPr>
-        <w:tab/>
-      </w:r>
-      <w:r>
-        <w:rPr>
-          <w:color w:val="auto"/>
-          <w:sz w:val="24"/>
-          <w:szCs w:val="24"/>
-        </w:rPr>
-        <w:tab/>
-        <w:t>Use Case ID: {</w:t>
-      </w:r>
-      <w:r>
-        <w:rPr>
-          <w:color w:val="auto"/>
-          <w:sz w:val="24"/>
-          <w:szCs w:val="24"/>
-          <w:u w:color="7030A0"/>
-        </w:rPr>
-        <w:t>Developer</w:t>
-      </w:r>
-      <w:r>
-        <w:rPr>
-          <w:color w:val="auto"/>
-          <w:sz w:val="24"/>
-          <w:szCs w:val="24"/>
-        </w:rPr>
-        <w:t>}</w:t>
-      </w:r>
-      <w:r>
-        <w:rPr>
-          <w:rFonts w:ascii="Arial Unicode MS" w:hAnsi="Arial Unicode MS"/>
-          <w:color w:val="auto"/>
-          <w:sz w:val="24"/>
-          <w:szCs w:val="24"/>
-        </w:rPr>
-        <w:br/>
-      </w:r>
-      <w:r>
-        <w:rPr>
-          <w:color w:val="auto"/>
-          <w:sz w:val="24"/>
-          <w:szCs w:val="24"/>
-        </w:rPr>
-        <w:tab/>
-      </w:r>
-      <w:r>
-        <w:rPr>
-          <w:color w:val="auto"/>
-          <w:sz w:val="24"/>
-          <w:szCs w:val="24"/>
-        </w:rPr>
-        <w:tab/>
-      </w:r>
-      <w:r>
-        <w:rPr>
-          <w:color w:val="auto"/>
-          <w:sz w:val="24"/>
-          <w:szCs w:val="24"/>
-          <w:lang w:val="de-DE"/>
-        </w:rPr>
-        <w:t>Use Case Name: {</w:t>
-      </w:r>
-      <w:r>
-        <w:rPr>
-          <w:color w:val="auto"/>
-          <w:sz w:val="24"/>
-          <w:szCs w:val="24"/>
-          <w:u w:color="7030A0"/>
-        </w:rPr>
-        <w:t xml:space="preserve">Has access to code, allowed to make changes to </w:t>
-      </w:r>
-    </w:p>
-    <w:p>
-      <w:pPr>
-        <w:pStyle w:val="BodyA"/>
-        <w:ind w:left="2880" w:firstLine="720"/>
-        <w:rPr>
-          <w:color w:val="auto"/>
-          <w:sz w:val="24"/>
-          <w:szCs w:val="24"/>
-        </w:rPr>
-      </w:pPr>
-      <w:r>
-        <w:rPr>
-          <w:color w:val="auto"/>
-          <w:sz w:val="24"/>
-          <w:szCs w:val="24"/>
-          <w:u w:color="7030A0"/>
-        </w:rPr>
-        <w:t>program and update as needed</w:t>
-      </w:r>
-      <w:r>
-        <w:rPr>
-          <w:color w:val="auto"/>
-          <w:sz w:val="24"/>
-          <w:szCs w:val="24"/>
-        </w:rPr>
-        <w:t>.}</w:t>
-      </w:r>
-    </w:p>
-    <w:p>
-      <w:pPr>
-        <w:pStyle w:val="BodyA"/>
-        <w:rPr>
-          <w:color w:val="auto"/>
-          <w:sz w:val="24"/>
-          <w:szCs w:val="24"/>
-        </w:rPr>
-      </w:pPr>
-      <w:r>
-        <w:rPr>
-          <w:rFonts w:ascii="Arial Unicode MS" w:hAnsi="Arial Unicode MS"/>
-          <w:color w:val="auto"/>
-          <w:sz w:val="24"/>
-          <w:szCs w:val="24"/>
-        </w:rPr>
-        <w:br/>
-      </w:r>
-      <w:r>
-        <w:rPr>
-          <w:color w:val="auto"/>
-          <w:sz w:val="24"/>
-          <w:szCs w:val="24"/>
-        </w:rPr>
-        <w:tab/>
-      </w:r>
-      <w:r>
-        <w:rPr>
-          <w:color w:val="auto"/>
-          <w:sz w:val="24"/>
-          <w:szCs w:val="24"/>
-        </w:rPr>
-        <w:tab/>
-        <w:t>Relevant Requirements: * {</w:t>
-      </w:r>
-      <w:r>
-        <w:rPr>
-          <w:color w:val="auto"/>
-          <w:sz w:val="24"/>
-          <w:szCs w:val="24"/>
-        </w:rPr>
-        <w:t xml:space="preserve">This programmed is designed in a way that </w:t>
-      </w:r>
-    </w:p>
-    <w:p>
-      <w:pPr>
-        <w:pStyle w:val="BodyA"/>
-        <w:ind w:left="3600" w:firstLine="720"/>
-        <w:rPr>
-          <w:color w:val="auto"/>
-          <w:sz w:val="24"/>
-          <w:szCs w:val="24"/>
-          <w:u w:color="7030A0"/>
-        </w:rPr>
-      </w:pPr>
-      <w:r>
-        <w:rPr>
-          <w:color w:val="auto"/>
-          <w:sz w:val="24"/>
-          <w:szCs w:val="24"/>
-        </w:rPr>
-        <w:t>developers can have access to it.</w:t>
-      </w:r>
-    </w:p>
-    <w:p>
-      <w:pPr>
-        <w:pStyle w:val="BodyA"/>
-        <w:ind w:left="4320"/>
-        <w:rPr>
-          <w:color w:val="auto"/>
-          <w:sz w:val="24"/>
-          <w:szCs w:val="24"/>
-        </w:rPr>
-      </w:pPr>
-      <w:r>
-        <w:rPr>
-          <w:color w:val="auto"/>
-          <w:sz w:val="24"/>
-          <w:szCs w:val="24"/>
-          <w:u w:color="7030A0"/>
-        </w:rPr>
-        <w:t xml:space="preserve"> Also be able to code the program and all features listed correctly</w:t>
-      </w:r>
-      <w:r>
-        <w:rPr>
-          <w:color w:val="auto"/>
-          <w:sz w:val="24"/>
-          <w:szCs w:val="24"/>
-        </w:rPr>
-        <w:t>}</w:t>
-      </w:r>
-    </w:p>
-    <w:p>
-      <w:pPr>
-        <w:pStyle w:val="BodyA"/>
-        <w:rPr>
-          <w:color w:val="auto"/>
-          <w:sz w:val="24"/>
-          <w:szCs w:val="24"/>
-        </w:rPr>
-      </w:pPr>
-      <w:r>
-        <w:rPr>
-          <w:rFonts w:ascii="Arial Unicode MS" w:hAnsi="Arial Unicode MS"/>
-          <w:color w:val="auto"/>
-          <w:sz w:val="24"/>
-          <w:szCs w:val="24"/>
-        </w:rPr>
-        <w:br/>
-      </w:r>
-      <w:r>
-        <w:rPr>
-          <w:color w:val="auto"/>
-          <w:sz w:val="24"/>
-          <w:szCs w:val="24"/>
-        </w:rPr>
-        <w:tab/>
-      </w:r>
-      <w:r>
-        <w:rPr>
-          <w:color w:val="auto"/>
-          <w:sz w:val="24"/>
-          <w:szCs w:val="24"/>
-        </w:rPr>
-        <w:tab/>
-        <w:t>Primary Actor: {</w:t>
-      </w:r>
-      <w:r>
-        <w:rPr>
-          <w:color w:val="auto"/>
-          <w:sz w:val="24"/>
-          <w:szCs w:val="24"/>
-          <w:u w:color="7030A0"/>
-        </w:rPr>
-        <w:t>Developer }</w:t>
-      </w:r>
-    </w:p>
-    <w:p>
-      <w:pPr>
-        <w:pStyle w:val="BodyA"/>
-        <w:rPr>
-          <w:color w:val="auto"/>
-          <w:sz w:val="24"/>
-          <w:szCs w:val="24"/>
-          <w:u w:color="7030A0"/>
-        </w:rPr>
-      </w:pPr>
-      <w:r>
-        <w:rPr>
-          <w:rFonts w:ascii="Arial Unicode MS" w:hAnsi="Arial Unicode MS"/>
-          <w:color w:val="auto"/>
-          <w:sz w:val="24"/>
-          <w:szCs w:val="24"/>
-        </w:rPr>
-        <w:br/>
-      </w:r>
-      <w:r>
-        <w:rPr>
-          <w:color w:val="auto"/>
-          <w:sz w:val="24"/>
-          <w:szCs w:val="24"/>
-        </w:rPr>
-        <w:tab/>
-      </w:r>
-      <w:r>
-        <w:rPr>
-          <w:color w:val="auto"/>
-          <w:sz w:val="24"/>
-          <w:szCs w:val="24"/>
-        </w:rPr>
-        <w:tab/>
-      </w:r>
-      <w:proofErr w:type="spellStart"/>
-      <w:r>
-        <w:rPr>
-          <w:color w:val="auto"/>
-          <w:sz w:val="24"/>
-          <w:szCs w:val="24"/>
-          <w:lang w:val="fr-FR"/>
-        </w:rPr>
-        <w:t>Pre-conditions</w:t>
-      </w:r>
-      <w:proofErr w:type="spellEnd"/>
-      <w:r>
-        <w:rPr>
-          <w:color w:val="auto"/>
-          <w:sz w:val="24"/>
-          <w:szCs w:val="24"/>
-          <w:lang w:val="fr-FR"/>
-        </w:rPr>
-        <w:t>: {</w:t>
-      </w:r>
-      <w:r>
-        <w:rPr>
-          <w:color w:val="auto"/>
-          <w:sz w:val="24"/>
-          <w:szCs w:val="24"/>
-          <w:u w:color="7030A0"/>
-        </w:rPr>
-        <w:t>should have</w:t>
-      </w:r>
-      <w:r>
-        <w:rPr>
-          <w:color w:val="auto"/>
-          <w:sz w:val="24"/>
-          <w:szCs w:val="24"/>
-          <w:u w:color="7030A0"/>
-        </w:rPr>
-        <w:t xml:space="preserve"> acc</w:t>
-      </w:r>
-      <w:r>
-        <w:rPr>
-          <w:color w:val="auto"/>
-          <w:sz w:val="24"/>
-          <w:szCs w:val="24"/>
-          <w:u w:color="7030A0"/>
-        </w:rPr>
-        <w:t xml:space="preserve">ess to the </w:t>
-      </w:r>
-      <w:r>
-        <w:rPr>
-          <w:color w:val="auto"/>
-          <w:sz w:val="24"/>
-          <w:szCs w:val="24"/>
-          <w:u w:color="7030A0"/>
-        </w:rPr>
-        <w:t>IDE</w:t>
-      </w:r>
-      <w:r>
-        <w:rPr>
-          <w:color w:val="auto"/>
-          <w:sz w:val="24"/>
-          <w:szCs w:val="24"/>
-          <w:u w:color="7030A0"/>
-        </w:rPr>
-        <w:t xml:space="preserve"> so they can update the </w:t>
-      </w:r>
-    </w:p>
-    <w:p>
-      <w:pPr>
-        <w:pStyle w:val="BodyA"/>
-        <w:ind w:left="2880" w:firstLine="720"/>
-        <w:rPr>
-          <w:color w:val="auto"/>
-          <w:sz w:val="24"/>
-          <w:szCs w:val="24"/>
-        </w:rPr>
-      </w:pPr>
-      <w:r>
-        <w:rPr>
-          <w:color w:val="auto"/>
-          <w:sz w:val="24"/>
-          <w:szCs w:val="24"/>
-          <w:u w:color="7030A0"/>
-        </w:rPr>
-        <w:t>code</w:t>
-      </w:r>
-      <w:r>
-        <w:rPr>
-          <w:color w:val="auto"/>
-          <w:sz w:val="24"/>
-          <w:szCs w:val="24"/>
-          <w:u w:color="7030A0"/>
-        </w:rPr>
-        <w:t xml:space="preserve">. </w:t>
-      </w:r>
-      <w:r>
-        <w:rPr>
-          <w:color w:val="auto"/>
-          <w:sz w:val="24"/>
-          <w:szCs w:val="24"/>
-          <w:u w:color="7030A0"/>
-        </w:rPr>
-        <w:t>}</w:t>
-      </w:r>
-      <w:r>
-        <w:rPr>
-          <w:color w:val="auto"/>
-          <w:sz w:val="24"/>
-          <w:szCs w:val="24"/>
-        </w:rPr>
-        <w:tab/>
-      </w:r>
-    </w:p>
-    <w:p>
-      <w:pPr>
-        <w:pStyle w:val="BodyA"/>
-        <w:rPr>
-          <w:color w:val="auto"/>
-          <w:sz w:val="24"/>
-          <w:szCs w:val="24"/>
-        </w:rPr>
-      </w:pPr>
-      <w:r>
-        <w:rPr>
-          <w:color w:val="auto"/>
-          <w:sz w:val="24"/>
-          <w:szCs w:val="24"/>
-        </w:rPr>
-        <w:tab/>
-        <w:t xml:space="preserve"> </w:t>
-      </w:r>
-    </w:p>
-    <w:p>
-      <w:pPr>
-        <w:pStyle w:val="BodyA"/>
-        <w:rPr>
-          <w:color w:val="auto"/>
-          <w:sz w:val="24"/>
-          <w:szCs w:val="24"/>
-        </w:rPr>
-      </w:pPr>
-      <w:r>
-        <w:rPr>
-          <w:color w:val="auto"/>
-          <w:sz w:val="24"/>
-          <w:szCs w:val="24"/>
-        </w:rPr>
-        <w:tab/>
-      </w:r>
-      <w:r>
-        <w:rPr>
-          <w:color w:val="auto"/>
-          <w:sz w:val="24"/>
-          <w:szCs w:val="24"/>
-        </w:rPr>
-        <w:tab/>
-      </w:r>
-      <w:proofErr w:type="spellStart"/>
-      <w:r>
-        <w:rPr>
-          <w:color w:val="auto"/>
-          <w:sz w:val="24"/>
-          <w:szCs w:val="24"/>
-          <w:lang w:val="fr-FR"/>
-        </w:rPr>
-        <w:t>Post-conditions</w:t>
-      </w:r>
-      <w:proofErr w:type="spellEnd"/>
-      <w:r>
-        <w:rPr>
-          <w:color w:val="auto"/>
-          <w:sz w:val="24"/>
-          <w:szCs w:val="24"/>
-          <w:lang w:val="fr-FR"/>
-        </w:rPr>
-        <w:t>: {</w:t>
+        <w:t>Post-conditions: {</w:t>
       </w:r>
       <w:r>
         <w:rPr>
@@ -7465,61 +7435,7 @@
           <w:sz w:val="24"/>
           <w:szCs w:val="24"/>
         </w:rPr>
-        <w:t xml:space="preserve">Account, User, </w:t>
-      </w:r>
-      <w:proofErr w:type="spellStart"/>
-      <w:r>
-        <w:rPr>
-          <w:color w:val="auto"/>
-          <w:sz w:val="24"/>
-          <w:szCs w:val="24"/>
-        </w:rPr>
-        <w:t>ServerSide</w:t>
-      </w:r>
-      <w:proofErr w:type="spellEnd"/>
-      <w:r>
-        <w:rPr>
-          <w:color w:val="auto"/>
-          <w:sz w:val="24"/>
-          <w:szCs w:val="24"/>
-        </w:rPr>
-        <w:t xml:space="preserve">, </w:t>
-      </w:r>
-      <w:proofErr w:type="spellStart"/>
-      <w:r>
-        <w:rPr>
-          <w:color w:val="auto"/>
-          <w:sz w:val="24"/>
-          <w:szCs w:val="24"/>
-        </w:rPr>
-        <w:t>ClientSide</w:t>
-      </w:r>
-      <w:proofErr w:type="spellEnd"/>
-      <w:r>
-        <w:rPr>
-          <w:color w:val="auto"/>
-          <w:sz w:val="24"/>
-          <w:szCs w:val="24"/>
-        </w:rPr>
-        <w:t xml:space="preserve">, </w:t>
-      </w:r>
-      <w:proofErr w:type="spellStart"/>
-      <w:r>
-        <w:rPr>
-          <w:color w:val="auto"/>
-          <w:sz w:val="24"/>
-          <w:szCs w:val="24"/>
-        </w:rPr>
-        <w:t>DeleteAccount</w:t>
-      </w:r>
-      <w:proofErr w:type="spellEnd"/>
-      <w:r>
-        <w:rPr>
-          <w:color w:val="auto"/>
-          <w:sz w:val="24"/>
-          <w:szCs w:val="24"/>
-        </w:rPr>
-        <w:t xml:space="preserve">, Message, </w:t>
+        <w:t xml:space="preserve">Account, User, ServerSide, ClientSide, DeleteAccount, Message, </w:t>
       </w:r>
     </w:p>
     <w:p>
@@ -7675,7 +7591,6 @@
         </w:rPr>
         <w:t>C</w:t>
       </w:r>
-      <w:proofErr w:type="spellStart"/>
       <w:r>
         <w:rPr>
           <w:color w:val="auto"/>
@@ -7683,7 +7598,6 @@
         </w:rPr>
         <w:t>onstraints</w:t>
       </w:r>
-      <w:proofErr w:type="spellEnd"/>
     </w:p>
     <w:p>
       <w:pPr>
@@ -8249,27 +8163,7 @@
           <w:szCs w:val="24"/>
           <w:u w:color="7030A0"/>
         </w:rPr>
-        <w:t xml:space="preserve">-Needs </w:t>
-      </w:r>
-      <w:proofErr w:type="spellStart"/>
-      <w:r>
-        <w:rPr>
-          <w:color w:val="auto"/>
-          <w:sz w:val="24"/>
-          <w:szCs w:val="24"/>
-          <w:u w:color="7030A0"/>
-        </w:rPr>
-        <w:t>Printwriter</w:t>
-      </w:r>
-      <w:proofErr w:type="spellEnd"/>
-      <w:r>
-        <w:rPr>
-          <w:color w:val="auto"/>
-          <w:sz w:val="24"/>
-          <w:szCs w:val="24"/>
-          <w:u w:color="7030A0"/>
-        </w:rPr>
-        <w:t xml:space="preserve"> object to chat with other users or with server</w:t>
+        <w:t>-Needs Printwriter object to chat with other users or with server</w:t>
       </w:r>
     </w:p>
     <w:p>
@@ -8327,14 +8221,12 @@
         </w:rPr>
         <w:t>__</w:t>
       </w:r>
-      <w:proofErr w:type="spellStart"/>
       <w:r>
         <w:rPr>
           <w:color w:val="auto"/>
         </w:rPr>
         <w:t>LoginOnly</w:t>
       </w:r>
-      <w:proofErr w:type="spellEnd"/>
       <w:r>
         <w:rPr>
           <w:color w:val="auto"/>
@@ -8455,14 +8347,12 @@
         </w:rPr>
         <w:t>__</w:t>
       </w:r>
-      <w:proofErr w:type="spellStart"/>
       <w:r>
         <w:rPr>
           <w:color w:val="auto"/>
         </w:rPr>
         <w:t>SignUp</w:t>
       </w:r>
-      <w:proofErr w:type="spellEnd"/>
       <w:r>
         <w:rPr>
           <w:color w:val="auto"/>
@@ -8534,7 +8424,6 @@
         </w:rPr>
         <w:t xml:space="preserve"> </w:t>
       </w:r>
-      <w:proofErr w:type="spellStart"/>
       <w:r>
         <w:rPr>
           <w:color w:val="auto"/>
@@ -8542,7 +8431,6 @@
         </w:rPr>
         <w:t>ClientSide</w:t>
       </w:r>
-      <w:proofErr w:type="spellEnd"/>
       <w:r>
         <w:rPr>
           <w:color w:val="auto"/>
@@ -8849,27 +8737,7 @@
           <w:szCs w:val="24"/>
           <w:u w:color="7030A0"/>
         </w:rPr>
-        <w:t xml:space="preserve">Message GUI design needs login confirmation from </w:t>
-      </w:r>
-      <w:proofErr w:type="spellStart"/>
-      <w:r>
-        <w:rPr>
-          <w:color w:val="auto"/>
-          <w:sz w:val="24"/>
-          <w:szCs w:val="24"/>
-          <w:u w:color="7030A0"/>
-        </w:rPr>
-        <w:t>ServerSide</w:t>
-      </w:r>
-      <w:proofErr w:type="spellEnd"/>
-      <w:r>
-        <w:rPr>
-          <w:color w:val="auto"/>
-          <w:sz w:val="24"/>
-          <w:szCs w:val="24"/>
-          <w:u w:color="7030A0"/>
-        </w:rPr>
-        <w:t xml:space="preserve"> </w:t>
+        <w:t xml:space="preserve">Message GUI design needs login confirmation from ServerSide </w:t>
       </w:r>
       <w:r>
         <w:rPr>
@@ -8921,7 +8789,6 @@
         </w:rPr>
         <w:t xml:space="preserve"> </w:t>
       </w:r>
-      <w:proofErr w:type="spellStart"/>
       <w:r>
         <w:rPr>
           <w:color w:val="auto"/>
@@ -8929,7 +8796,6 @@
         </w:rPr>
         <w:t>ServerSide</w:t>
       </w:r>
-      <w:proofErr w:type="spellEnd"/>
       <w:r>
         <w:rPr>
           <w:color w:val="auto"/>
@@ -9192,30 +9058,14 @@
           <w:color w:val="auto"/>
           <w:u w:color="333333"/>
         </w:rPr>
-        <w:t xml:space="preserve"> </w:t>
-      </w:r>
-      <w:proofErr w:type="spellStart"/>
-      <w:r>
-        <w:rPr>
-          <w:color w:val="auto"/>
-          <w:u w:color="333333"/>
-        </w:rPr>
-        <w:t>Delete__</w:t>
-      </w:r>
-      <w:r>
-        <w:rPr>
-          <w:color w:val="auto"/>
-          <w:u w:color="7030A0"/>
-        </w:rPr>
-        <w:t>Module</w:t>
-      </w:r>
-      <w:proofErr w:type="spellEnd"/>
-      <w:r>
-        <w:rPr>
-          <w:color w:val="auto"/>
-          <w:u w:color="7030A0"/>
-        </w:rPr>
-        <w:t xml:space="preserve"> Requirements:</w:t>
+        <w:t xml:space="preserve"> Delete__</w:t>
+      </w:r>
+      <w:r>
+        <w:rPr>
+          <w:color w:val="auto"/>
+          <w:u w:color="7030A0"/>
+        </w:rPr>
+        <w:t>Module Requirements:</w:t>
       </w:r>
     </w:p>
     <w:p>
@@ -9341,30 +9191,14 @@
           <w:color w:val="auto"/>
           <w:u w:color="333333"/>
         </w:rPr>
-        <w:t xml:space="preserve"> </w:t>
-      </w:r>
-      <w:proofErr w:type="spellStart"/>
-      <w:r>
-        <w:rPr>
-          <w:color w:val="auto"/>
-          <w:u w:color="333333"/>
-        </w:rPr>
-        <w:t>GUI__</w:t>
-      </w:r>
-      <w:r>
-        <w:rPr>
-          <w:color w:val="auto"/>
-          <w:u w:color="7030A0"/>
-        </w:rPr>
-        <w:t>Module</w:t>
-      </w:r>
-      <w:proofErr w:type="spellEnd"/>
-      <w:r>
-        <w:rPr>
-          <w:color w:val="auto"/>
-          <w:u w:color="7030A0"/>
-        </w:rPr>
-        <w:t xml:space="preserve"> Requirements:</w:t>
+        <w:t xml:space="preserve"> GUI__</w:t>
+      </w:r>
+      <w:r>
+        <w:rPr>
+          <w:color w:val="auto"/>
+          <w:u w:color="7030A0"/>
+        </w:rPr>
+        <w:t>Module Requirements:</w:t>
       </w:r>
     </w:p>
     <w:p>
@@ -10751,17 +10585,8 @@
           <w:sz w:val="24"/>
           <w:szCs w:val="24"/>
         </w:rPr>
-        <w:t xml:space="preserve">Work on </w:t>
-      </w:r>
-      <w:proofErr w:type="spellStart"/>
-      <w:r>
-        <w:rPr>
-          <w:sz w:val="24"/>
-          <w:szCs w:val="24"/>
-        </w:rPr>
-        <w:t>deleteclass</w:t>
-      </w:r>
-      <w:proofErr w:type="spellEnd"/>
+        <w:t>Work on deleteclass</w:t>
+      </w:r>
     </w:p>
     <w:p>
       <w:pPr>

</xml_diff>